<commit_message>
nobug ### 更新 20191120 1223
</commit_message>
<xml_diff>
--- a/Android notes/2016年/Android 应用的界面编程.docx
+++ b/Android notes/2016年/Android 应用的界面编程.docx
@@ -1,6 +1,6 @@
 
 <file path=word/document.xml><?xml version="1.0" encoding="utf-8"?>
-<w:document xmlns:ve="http://schemas.openxmlformats.org/markup-compatibility/2006" xmlns:o="urn:schemas-microsoft-com:office:office" xmlns:r="http://schemas.openxmlformats.org/officeDocument/2006/relationships" xmlns:m="http://schemas.openxmlformats.org/officeDocument/2006/math" xmlns:v="urn:schemas-microsoft-com:vml" xmlns:wp="http://schemas.openxmlformats.org/drawingml/2006/wordprocessingDrawing" xmlns:w10="urn:schemas-microsoft-com:office:word" xmlns:w="http://schemas.openxmlformats.org/wordprocessingml/2006/main" xmlns:wne="http://schemas.microsoft.com/office/word/2006/wordml">
+<w:document xmlns:wpc="http://schemas.microsoft.com/office/word/2010/wordprocessingCanvas" xmlns:cx="http://schemas.microsoft.com/office/drawing/2014/chartex" xmlns:cx1="http://schemas.microsoft.com/office/drawing/2015/9/8/chartex" xmlns:cx2="http://schemas.microsoft.com/office/drawing/2015/10/21/chartex" xmlns:cx3="http://schemas.microsoft.com/office/drawing/2016/5/9/chartex" xmlns:cx4="http://schemas.microsoft.com/office/drawing/2016/5/10/chartex" xmlns:cx5="http://schemas.microsoft.com/office/drawing/2016/5/11/chartex" xmlns:cx6="http://schemas.microsoft.com/office/drawing/2016/5/12/chartex" xmlns:cx7="http://schemas.microsoft.com/office/drawing/2016/5/13/chartex" xmlns:cx8="http://schemas.microsoft.com/office/drawing/2016/5/14/chartex" xmlns:mc="http://schemas.openxmlformats.org/markup-compatibility/2006" xmlns:aink="http://schemas.microsoft.com/office/drawing/2016/ink" xmlns:am3d="http://schemas.microsoft.com/office/drawing/2017/model3d" xmlns:o="urn:schemas-microsoft-com:office:office" xmlns:r="http://schemas.openxmlformats.org/officeDocument/2006/relationships" xmlns:m="http://schemas.openxmlformats.org/officeDocument/2006/math" xmlns:v="urn:schemas-microsoft-com:vml" xmlns:wp14="http://schemas.microsoft.com/office/word/2010/wordprocessingDrawing" xmlns:wp="http://schemas.openxmlformats.org/drawingml/2006/wordprocessingDrawing" xmlns:w10="urn:schemas-microsoft-com:office:word" xmlns:w="http://schemas.openxmlformats.org/wordprocessingml/2006/main" xmlns:w14="http://schemas.microsoft.com/office/word/2010/wordml" xmlns:w15="http://schemas.microsoft.com/office/word/2012/wordml" xmlns:w16cid="http://schemas.microsoft.com/office/word/2016/wordml/cid" xmlns:w16se="http://schemas.microsoft.com/office/word/2015/wordml/symex" xmlns:wpg="http://schemas.microsoft.com/office/word/2010/wordprocessingGroup" xmlns:wpi="http://schemas.microsoft.com/office/word/2010/wordprocessingInk" xmlns:wne="http://schemas.microsoft.com/office/word/2006/wordml" xmlns:wps="http://schemas.microsoft.com/office/word/2010/wordprocessingShape" mc:Ignorable="w14 w15 w16se w16cid wp14">
   <w:body>
     <w:p>
       <w:pPr>
@@ -35,7 +35,7 @@
     </w:p>
     <w:p>
       <w:pPr>
-        <w:pStyle w:val="a5"/>
+        <w:pStyle w:val="a7"/>
         <w:numPr>
           <w:ilvl w:val="0"/>
           <w:numId w:val="12"/>
@@ -61,8 +61,18 @@
           <w:sz w:val="18"/>
           <w:szCs w:val="18"/>
         </w:rPr>
-        <w:t>ndroid的所有UI都是建立在View、ViewGroup</w:t>
-      </w:r>
+        <w:t>ndroid的所有UI都是建立在View、</w:t>
+      </w:r>
+      <w:proofErr w:type="spellStart"/>
+      <w:r>
+        <w:rPr>
+          <w:rFonts w:ascii="微软雅黑" w:eastAsia="微软雅黑" w:hAnsi="微软雅黑" w:hint="eastAsia"/>
+          <w:sz w:val="18"/>
+          <w:szCs w:val="18"/>
+        </w:rPr>
+        <w:t>ViewGroup</w:t>
+      </w:r>
+      <w:proofErr w:type="spellEnd"/>
       <w:r>
         <w:rPr>
           <w:rFonts w:ascii="微软雅黑" w:eastAsia="微软雅黑" w:hAnsi="微软雅黑" w:hint="eastAsia"/>
@@ -85,12 +95,30 @@
           <w:sz w:val="18"/>
           <w:szCs w:val="18"/>
         </w:rPr>
-        <w:t>，采用“组合器”的设计模式设计View和ViewGroup的。</w:t>
+        <w:t>，采用“组合器”的设计模式设计View和</w:t>
+      </w:r>
+      <w:proofErr w:type="spellStart"/>
+      <w:r>
+        <w:rPr>
+          <w:rFonts w:ascii="微软雅黑" w:eastAsia="微软雅黑" w:hAnsi="微软雅黑" w:hint="eastAsia"/>
+          <w:sz w:val="18"/>
+          <w:szCs w:val="18"/>
+        </w:rPr>
+        <w:t>ViewGroup</w:t>
+      </w:r>
+      <w:proofErr w:type="spellEnd"/>
+      <w:r>
+        <w:rPr>
+          <w:rFonts w:ascii="微软雅黑" w:eastAsia="微软雅黑" w:hAnsi="微软雅黑" w:hint="eastAsia"/>
+          <w:sz w:val="18"/>
+          <w:szCs w:val="18"/>
+        </w:rPr>
+        <w:t>的。</w:t>
       </w:r>
     </w:p>
     <w:p>
       <w:pPr>
-        <w:pStyle w:val="a5"/>
+        <w:pStyle w:val="a7"/>
         <w:numPr>
           <w:ilvl w:val="0"/>
           <w:numId w:val="12"/>
@@ -113,7 +141,7 @@
     </w:p>
     <w:p>
       <w:pPr>
-        <w:pStyle w:val="a5"/>
+        <w:pStyle w:val="a7"/>
         <w:numPr>
           <w:ilvl w:val="0"/>
           <w:numId w:val="12"/>
@@ -139,12 +167,138 @@
           <w:sz w:val="18"/>
           <w:szCs w:val="18"/>
         </w:rPr>
-        <w:t>：LinearLayout、TableLayout、FrameLayout、AbsoluteLayout和GridLayout。</w:t>
+        <w:t>：</w:t>
+      </w:r>
+      <w:proofErr w:type="spellStart"/>
+      <w:r>
+        <w:rPr>
+          <w:rFonts w:ascii="微软雅黑" w:eastAsia="微软雅黑" w:hAnsi="微软雅黑" w:hint="eastAsia"/>
+          <w:sz w:val="18"/>
+          <w:szCs w:val="18"/>
+        </w:rPr>
+        <w:t>R</w:t>
+      </w:r>
+      <w:r>
+        <w:rPr>
+          <w:rFonts w:ascii="微软雅黑" w:eastAsia="微软雅黑" w:hAnsi="微软雅黑"/>
+          <w:sz w:val="18"/>
+          <w:szCs w:val="18"/>
+        </w:rPr>
+        <w:t>elative</w:t>
+      </w:r>
+      <w:r>
+        <w:rPr>
+          <w:rFonts w:ascii="微软雅黑" w:eastAsia="微软雅黑" w:hAnsi="微软雅黑" w:hint="eastAsia"/>
+          <w:sz w:val="18"/>
+          <w:szCs w:val="18"/>
+        </w:rPr>
+        <w:t>Layout</w:t>
+      </w:r>
+      <w:proofErr w:type="spellEnd"/>
+      <w:r>
+        <w:rPr>
+          <w:rFonts w:ascii="微软雅黑" w:eastAsia="微软雅黑" w:hAnsi="微软雅黑" w:hint="eastAsia"/>
+          <w:sz w:val="18"/>
+          <w:szCs w:val="18"/>
+        </w:rPr>
+        <w:t>、</w:t>
+      </w:r>
+      <w:proofErr w:type="spellStart"/>
+      <w:r>
+        <w:rPr>
+          <w:rFonts w:ascii="微软雅黑" w:eastAsia="微软雅黑" w:hAnsi="微软雅黑" w:hint="eastAsia"/>
+          <w:sz w:val="18"/>
+          <w:szCs w:val="18"/>
+        </w:rPr>
+        <w:t>LinearLayout</w:t>
+      </w:r>
+      <w:proofErr w:type="spellEnd"/>
+      <w:r>
+        <w:rPr>
+          <w:rFonts w:ascii="微软雅黑" w:eastAsia="微软雅黑" w:hAnsi="微软雅黑" w:hint="eastAsia"/>
+          <w:sz w:val="18"/>
+          <w:szCs w:val="18"/>
+        </w:rPr>
+        <w:t>、</w:t>
+      </w:r>
+      <w:proofErr w:type="spellStart"/>
+      <w:r>
+        <w:rPr>
+          <w:rFonts w:ascii="微软雅黑" w:eastAsia="微软雅黑" w:hAnsi="微软雅黑" w:hint="eastAsia"/>
+          <w:sz w:val="18"/>
+          <w:szCs w:val="18"/>
+        </w:rPr>
+        <w:t>FrameLayout</w:t>
+      </w:r>
+      <w:proofErr w:type="spellEnd"/>
+      <w:r>
+        <w:rPr>
+          <w:rFonts w:ascii="微软雅黑" w:eastAsia="微软雅黑" w:hAnsi="微软雅黑" w:hint="eastAsia"/>
+          <w:sz w:val="18"/>
+          <w:szCs w:val="18"/>
+        </w:rPr>
+        <w:t>、</w:t>
+      </w:r>
+      <w:proofErr w:type="spellStart"/>
+      <w:r>
+        <w:rPr>
+          <w:rFonts w:ascii="微软雅黑" w:eastAsia="微软雅黑" w:hAnsi="微软雅黑" w:hint="eastAsia"/>
+          <w:sz w:val="18"/>
+          <w:szCs w:val="18"/>
+        </w:rPr>
+        <w:t>TableLayout</w:t>
+      </w:r>
+      <w:bookmarkStart w:id="0" w:name="_GoBack"/>
+      <w:bookmarkEnd w:id="0"/>
+      <w:proofErr w:type="spellEnd"/>
+      <w:r>
+        <w:rPr>
+          <w:rFonts w:ascii="微软雅黑" w:eastAsia="微软雅黑" w:hAnsi="微软雅黑" w:hint="eastAsia"/>
+          <w:sz w:val="18"/>
+          <w:szCs w:val="18"/>
+        </w:rPr>
+        <w:t>、</w:t>
+      </w:r>
+      <w:proofErr w:type="spellStart"/>
+      <w:r>
+        <w:rPr>
+          <w:rFonts w:ascii="微软雅黑" w:eastAsia="微软雅黑" w:hAnsi="微软雅黑" w:hint="eastAsia"/>
+          <w:sz w:val="18"/>
+          <w:szCs w:val="18"/>
+        </w:rPr>
+        <w:t>AbsoluteLayout</w:t>
+      </w:r>
+      <w:proofErr w:type="spellEnd"/>
+      <w:r>
+        <w:rPr>
+          <w:rFonts w:ascii="微软雅黑" w:eastAsia="微软雅黑" w:hAnsi="微软雅黑" w:hint="eastAsia"/>
+          <w:sz w:val="18"/>
+          <w:szCs w:val="18"/>
+        </w:rPr>
+        <w:t>和</w:t>
+      </w:r>
+      <w:proofErr w:type="spellStart"/>
+      <w:r>
+        <w:rPr>
+          <w:rFonts w:ascii="微软雅黑" w:eastAsia="微软雅黑" w:hAnsi="微软雅黑" w:hint="eastAsia"/>
+          <w:sz w:val="18"/>
+          <w:szCs w:val="18"/>
+        </w:rPr>
+        <w:t>GridLayout</w:t>
+      </w:r>
+      <w:proofErr w:type="spellEnd"/>
+      <w:r>
+        <w:rPr>
+          <w:rFonts w:ascii="微软雅黑" w:eastAsia="微软雅黑" w:hAnsi="微软雅黑" w:hint="eastAsia"/>
+          <w:sz w:val="18"/>
+          <w:szCs w:val="18"/>
+        </w:rPr>
+        <w:t>。</w:t>
       </w:r>
     </w:p>
     <w:p>
       <w:pPr>
-        <w:pStyle w:val="a5"/>
+        <w:pStyle w:val="a7"/>
         <w:numPr>
           <w:ilvl w:val="0"/>
           <w:numId w:val="12"/>
@@ -167,7 +321,7 @@
     </w:p>
     <w:p>
       <w:pPr>
-        <w:pStyle w:val="a5"/>
+        <w:pStyle w:val="a7"/>
         <w:ind w:left="562" w:firstLineChars="0" w:firstLine="0"/>
         <w:rPr>
           <w:rFonts w:ascii="微软雅黑" w:eastAsia="微软雅黑" w:hAnsi="微软雅黑"/>
@@ -189,7 +343,7 @@
           <w:szCs w:val="18"/>
         </w:rPr>
         <w:pict>
-          <v:group id="_x0000_s1027" editas="canvas" style="width:380.9pt;height:169.2pt;mso-position-horizontal-relative:char;mso-position-vertical-relative:line" coordorigin="2362,4875" coordsize="7618,3384">
+          <v:group id="_x0000_s1026" editas="canvas" alt="" style="width:380.9pt;height:169.2pt;mso-position-horizontal-relative:char;mso-position-vertical-relative:line" coordorigin="2362,4875" coordsize="7618,3384">
             <o:lock v:ext="edit" aspectratio="t"/>
             <v:shapetype id="_x0000_t75" coordsize="21600,21600" o:spt="75" o:preferrelative="t" path="m@4@5l@4@11@9@11@9@5xe" filled="f" stroked="f">
               <v:stroke joinstyle="miter"/>
@@ -210,12 +364,12 @@
               <v:path o:extrusionok="f" gradientshapeok="t" o:connecttype="rect"/>
               <o:lock v:ext="edit" aspectratio="t"/>
             </v:shapetype>
-            <v:shape id="_x0000_s1026" type="#_x0000_t75" style="position:absolute;left:2362;top:4875;width:7618;height:3384" o:preferrelative="f">
+            <v:shape id="_x0000_s1027" type="#_x0000_t75" alt="" style="position:absolute;left:2362;top:4875;width:7618;height:3384" o:preferrelative="f">
               <v:fill o:detectmouseclick="t"/>
               <v:path o:extrusionok="t" o:connecttype="none"/>
               <o:lock v:ext="edit" text="t"/>
             </v:shape>
-            <v:roundrect id="_x0000_s1028" style="position:absolute;left:5758;top:4912;width:814;height:413" arcsize="10923f">
+            <v:roundrect id="_x0000_s1028" alt="" style="position:absolute;left:5758;top:4912;width:814;height:413;mso-wrap-style:square;v-text-anchor:top" arcsize="10923f">
               <v:textbox>
                 <w:txbxContent>
                   <w:p>
@@ -239,7 +393,7 @@
                 </w:txbxContent>
               </v:textbox>
             </v:roundrect>
-            <v:roundrect id="_x0000_s1030" style="position:absolute;left:5423;top:5754;width:1477;height:512" arcsize="10923f">
+            <v:roundrect id="_x0000_s1029" alt="" style="position:absolute;left:5423;top:5754;width:1477;height:512;mso-wrap-style:square;v-text-anchor:top" arcsize="10923f">
               <v:textbox>
                 <w:txbxContent>
                   <w:p>
@@ -251,6 +405,7 @@
                         <w:szCs w:val="18"/>
                       </w:rPr>
                     </w:pPr>
+                    <w:proofErr w:type="spellStart"/>
                     <w:r>
                       <w:rPr>
                         <w:rFonts w:ascii="微软雅黑" w:eastAsia="微软雅黑" w:hAnsi="微软雅黑" w:hint="eastAsia"/>
@@ -259,11 +414,12 @@
                       </w:rPr>
                       <w:t>ViewGroup</w:t>
                     </w:r>
+                    <w:proofErr w:type="spellEnd"/>
                   </w:p>
                 </w:txbxContent>
               </v:textbox>
             </v:roundrect>
-            <v:roundrect id="_x0000_s1036" style="position:absolute;left:2935;top:5208;width:1744;height:512" arcsize="10923f">
+            <v:roundrect id="_x0000_s1030" alt="" style="position:absolute;left:2935;top:5208;width:1744;height:512;mso-wrap-style:square;v-text-anchor:top" arcsize="10923f">
               <v:textbox>
                 <w:txbxContent>
                   <w:p>
@@ -275,6 +431,7 @@
                         <w:szCs w:val="18"/>
                       </w:rPr>
                     </w:pPr>
+                    <w:proofErr w:type="spellStart"/>
                     <w:r>
                       <w:rPr>
                         <w:rFonts w:ascii="微软雅黑" w:eastAsia="微软雅黑" w:hAnsi="微软雅黑" w:hint="eastAsia"/>
@@ -283,11 +440,12 @@
                       </w:rPr>
                       <w:t>AbsoluteLayout</w:t>
                     </w:r>
+                    <w:proofErr w:type="spellEnd"/>
                   </w:p>
                 </w:txbxContent>
               </v:textbox>
             </v:roundrect>
-            <v:roundrect id="_x0000_s1037" style="position:absolute;left:2935;top:6308;width:1744;height:512" arcsize="10923f">
+            <v:roundrect id="_x0000_s1031" alt="" style="position:absolute;left:2935;top:6308;width:1744;height:512;mso-wrap-style:square;v-text-anchor:top" arcsize="10923f">
               <v:textbox>
                 <w:txbxContent>
                   <w:p>
@@ -299,6 +457,7 @@
                         <w:szCs w:val="18"/>
                       </w:rPr>
                     </w:pPr>
+                    <w:proofErr w:type="spellStart"/>
                     <w:r>
                       <w:rPr>
                         <w:rFonts w:ascii="微软雅黑" w:eastAsia="微软雅黑" w:hAnsi="微软雅黑" w:hint="eastAsia"/>
@@ -307,11 +466,12 @@
                       </w:rPr>
                       <w:t>RelativeLayout</w:t>
                     </w:r>
+                    <w:proofErr w:type="spellEnd"/>
                   </w:p>
                 </w:txbxContent>
               </v:textbox>
             </v:roundrect>
-            <v:roundrect id="_x0000_s1038" style="position:absolute;left:5423;top:6738;width:1477;height:512" arcsize="10923f">
+            <v:roundrect id="_x0000_s1032" alt="" style="position:absolute;left:5423;top:6738;width:1477;height:512;mso-wrap-style:square;v-text-anchor:top" arcsize="10923f">
               <v:textbox>
                 <w:txbxContent>
                   <w:p>
@@ -323,6 +483,7 @@
                         <w:szCs w:val="18"/>
                       </w:rPr>
                     </w:pPr>
+                    <w:proofErr w:type="spellStart"/>
                     <w:r>
                       <w:rPr>
                         <w:rFonts w:ascii="微软雅黑" w:eastAsia="微软雅黑" w:hAnsi="微软雅黑" w:hint="eastAsia"/>
@@ -331,11 +492,12 @@
                       </w:rPr>
                       <w:t>LinearLayout</w:t>
                     </w:r>
+                    <w:proofErr w:type="spellEnd"/>
                   </w:p>
                 </w:txbxContent>
               </v:textbox>
             </v:roundrect>
-            <v:roundrect id="_x0000_s1039" style="position:absolute;left:5410;top:7747;width:1477;height:512" arcsize="10923f">
+            <v:roundrect id="_x0000_s1033" alt="" style="position:absolute;left:5410;top:7747;width:1477;height:512;mso-wrap-style:square;v-text-anchor:top" arcsize="10923f">
               <v:textbox>
                 <w:txbxContent>
                   <w:p>
@@ -347,6 +509,7 @@
                         <w:szCs w:val="18"/>
                       </w:rPr>
                     </w:pPr>
+                    <w:proofErr w:type="spellStart"/>
                     <w:r>
                       <w:rPr>
                         <w:rFonts w:ascii="微软雅黑" w:eastAsia="微软雅黑" w:hAnsi="微软雅黑" w:hint="eastAsia"/>
@@ -355,11 +518,12 @@
                       </w:rPr>
                       <w:t>TableLayout</w:t>
                     </w:r>
+                    <w:proofErr w:type="spellEnd"/>
                   </w:p>
                 </w:txbxContent>
               </v:textbox>
             </v:roundrect>
-            <v:roundrect id="_x0000_s1040" style="position:absolute;left:7684;top:5208;width:1477;height:512" arcsize="10923f">
+            <v:roundrect id="_x0000_s1034" alt="" style="position:absolute;left:7684;top:5208;width:1477;height:512;mso-wrap-style:square;v-text-anchor:top" arcsize="10923f">
               <v:textbox>
                 <w:txbxContent>
                   <w:p>
@@ -371,6 +535,7 @@
                         <w:szCs w:val="18"/>
                       </w:rPr>
                     </w:pPr>
+                    <w:proofErr w:type="spellStart"/>
                     <w:r>
                       <w:rPr>
                         <w:rFonts w:ascii="微软雅黑" w:eastAsia="微软雅黑" w:hAnsi="微软雅黑" w:hint="eastAsia"/>
@@ -379,11 +544,12 @@
                       </w:rPr>
                       <w:t>FrameLayout</w:t>
                     </w:r>
+                    <w:proofErr w:type="spellEnd"/>
                   </w:p>
                 </w:txbxContent>
               </v:textbox>
             </v:roundrect>
-            <v:roundrect id="_x0000_s1041" style="position:absolute;left:7684;top:6308;width:1477;height:512" arcsize="10923f">
+            <v:roundrect id="_x0000_s1035" alt="" style="position:absolute;left:7684;top:6308;width:1477;height:512;mso-wrap-style:square;v-text-anchor:top" arcsize="10923f">
               <v:textbox>
                 <w:txbxContent>
                   <w:p>
@@ -395,6 +561,7 @@
                         <w:szCs w:val="18"/>
                       </w:rPr>
                     </w:pPr>
+                    <w:proofErr w:type="spellStart"/>
                     <w:r>
                       <w:rPr>
                         <w:rFonts w:ascii="微软雅黑" w:eastAsia="微软雅黑" w:hAnsi="微软雅黑" w:hint="eastAsia"/>
@@ -403,6 +570,7 @@
                       </w:rPr>
                       <w:t>GridLayout</w:t>
                     </w:r>
+                    <w:proofErr w:type="spellEnd"/>
                   </w:p>
                 </w:txbxContent>
               </v:textbox>
@@ -411,28 +579,27 @@
               <v:path arrowok="t" fillok="f" o:connecttype="none"/>
               <o:lock v:ext="edit" shapetype="t"/>
             </v:shapetype>
-            <v:shape id="_x0000_s1042" type="#_x0000_t32" style="position:absolute;left:6162;top:5325;width:3;height:429;flip:y" o:connectortype="straight">
+            <v:shape id="_x0000_s1036" type="#_x0000_t32" alt="" style="position:absolute;left:6162;top:5325;width:3;height:429;flip:y" o:connectortype="straight">
               <v:stroke endarrow="block"/>
             </v:shape>
-            <v:shape id="_x0000_s1043" type="#_x0000_t32" style="position:absolute;left:4679;top:5464;width:744;height:546" o:connectortype="straight">
+            <v:shape id="_x0000_s1037" type="#_x0000_t32" alt="" style="position:absolute;left:4679;top:5464;width:744;height:546" o:connectortype="straight">
               <v:stroke endarrow="block"/>
             </v:shape>
-            <v:shape id="_x0000_s1044" type="#_x0000_t32" style="position:absolute;left:4679;top:6010;width:744;height:554;flip:y" o:connectortype="straight">
+            <v:shape id="_x0000_s1038" type="#_x0000_t32" alt="" style="position:absolute;left:4679;top:6010;width:744;height:554;flip:y" o:connectortype="straight">
               <v:stroke endarrow="block"/>
             </v:shape>
-            <v:shape id="_x0000_s1045" type="#_x0000_t32" style="position:absolute;left:6900;top:5464;width:784;height:546;flip:x" o:connectortype="straight">
+            <v:shape id="_x0000_s1039" type="#_x0000_t32" alt="" style="position:absolute;left:6900;top:5464;width:784;height:546;flip:x" o:connectortype="straight">
               <v:stroke endarrow="block"/>
             </v:shape>
-            <v:shape id="_x0000_s1046" type="#_x0000_t32" style="position:absolute;left:6900;top:6010;width:784;height:554;flip:x y" o:connectortype="straight">
+            <v:shape id="_x0000_s1040" type="#_x0000_t32" alt="" style="position:absolute;left:6900;top:6010;width:784;height:554;flip:x y" o:connectortype="straight">
               <v:stroke endarrow="block"/>
             </v:shape>
-            <v:shape id="_x0000_s1047" type="#_x0000_t32" style="position:absolute;left:6162;top:6266;width:1;height:472;flip:y" o:connectortype="straight">
+            <v:shape id="_x0000_s1041" type="#_x0000_t32" alt="" style="position:absolute;left:6162;top:6266;width:1;height:472;flip:y" o:connectortype="straight">
               <v:stroke endarrow="block"/>
             </v:shape>
-            <v:shape id="_x0000_s1048" type="#_x0000_t32" style="position:absolute;left:6149;top:7250;width:12;height:497;flip:y" o:connectortype="straight">
+            <v:shape id="_x0000_s1042" type="#_x0000_t32" alt="" style="position:absolute;left:6149;top:7250;width:12;height:497;flip:y" o:connectortype="straight">
               <v:stroke endarrow="block"/>
             </v:shape>
-            <w10:wrap type="none"/>
             <w10:anchorlock/>
           </v:group>
         </w:pict>
@@ -448,49 +615,69 @@
     </w:p>
     <w:p>
       <w:pPr>
-        <w:pStyle w:val="a5"/>
+        <w:pStyle w:val="a7"/>
         <w:numPr>
           <w:ilvl w:val="0"/>
           <w:numId w:val="12"/>
         </w:numPr>
         <w:ind w:firstLineChars="0"/>
         <w:rPr>
-          <w:rFonts w:ascii="微软雅黑" w:eastAsia="微软雅黑" w:hAnsi="微软雅黑" w:hint="eastAsia"/>
-          <w:sz w:val="18"/>
-          <w:szCs w:val="18"/>
-        </w:rPr>
-      </w:pPr>
-      <w:r>
-        <w:rPr>
-          <w:rFonts w:ascii="微软雅黑" w:eastAsia="微软雅黑" w:hAnsi="微软雅黑" w:hint="eastAsia"/>
-          <w:sz w:val="18"/>
-          <w:szCs w:val="18"/>
-        </w:rPr>
-        <w:t>AnalogClock：模拟时钟；</w:t>
+          <w:rFonts w:ascii="微软雅黑" w:eastAsia="微软雅黑" w:hAnsi="微软雅黑"/>
+          <w:sz w:val="18"/>
+          <w:szCs w:val="18"/>
+        </w:rPr>
+      </w:pPr>
+      <w:proofErr w:type="spellStart"/>
+      <w:r>
+        <w:rPr>
+          <w:rFonts w:ascii="微软雅黑" w:eastAsia="微软雅黑" w:hAnsi="微软雅黑" w:hint="eastAsia"/>
+          <w:sz w:val="18"/>
+          <w:szCs w:val="18"/>
+        </w:rPr>
+        <w:t>AnalogClock</w:t>
+      </w:r>
+      <w:proofErr w:type="spellEnd"/>
+      <w:r>
+        <w:rPr>
+          <w:rFonts w:ascii="微软雅黑" w:eastAsia="微软雅黑" w:hAnsi="微软雅黑" w:hint="eastAsia"/>
+          <w:sz w:val="18"/>
+          <w:szCs w:val="18"/>
+        </w:rPr>
+        <w:t>：模拟时钟；</w:t>
       </w:r>
     </w:p>
     <w:p>
       <w:pPr>
-        <w:pStyle w:val="a5"/>
+        <w:pStyle w:val="a7"/>
         <w:ind w:left="562" w:firstLineChars="0" w:firstLine="0"/>
         <w:rPr>
-          <w:rFonts w:ascii="微软雅黑" w:eastAsia="微软雅黑" w:hAnsi="微软雅黑" w:hint="eastAsia"/>
-          <w:sz w:val="18"/>
-          <w:szCs w:val="18"/>
-        </w:rPr>
-      </w:pPr>
-      <w:r>
-        <w:rPr>
-          <w:rFonts w:ascii="微软雅黑" w:eastAsia="微软雅黑" w:hAnsi="微软雅黑" w:hint="eastAsia"/>
-          <w:sz w:val="18"/>
-          <w:szCs w:val="18"/>
-        </w:rPr>
-        <w:t>DigitalClock：数字时钟；</w:t>
+          <w:rFonts w:ascii="微软雅黑" w:eastAsia="微软雅黑" w:hAnsi="微软雅黑"/>
+          <w:sz w:val="18"/>
+          <w:szCs w:val="18"/>
+        </w:rPr>
+      </w:pPr>
+      <w:proofErr w:type="spellStart"/>
+      <w:r>
+        <w:rPr>
+          <w:rFonts w:ascii="微软雅黑" w:eastAsia="微软雅黑" w:hAnsi="微软雅黑" w:hint="eastAsia"/>
+          <w:sz w:val="18"/>
+          <w:szCs w:val="18"/>
+        </w:rPr>
+        <w:t>DigitalClock</w:t>
+      </w:r>
+      <w:proofErr w:type="spellEnd"/>
+      <w:r>
+        <w:rPr>
+          <w:rFonts w:ascii="微软雅黑" w:eastAsia="微软雅黑" w:hAnsi="微软雅黑" w:hint="eastAsia"/>
+          <w:sz w:val="18"/>
+          <w:szCs w:val="18"/>
+        </w:rPr>
+        <w:t>：数字时钟；</w:t>
       </w:r>
     </w:p>
     <w:p>
       <w:pPr>
-        <w:pStyle w:val="a5"/>
+        <w:pStyle w:val="a7"/>
         <w:ind w:left="562" w:firstLineChars="0" w:firstLine="0"/>
         <w:rPr>
           <w:rFonts w:ascii="微软雅黑" w:eastAsia="微软雅黑" w:hAnsi="微软雅黑"/>
@@ -509,37 +696,65 @@
     </w:p>
     <w:p>
       <w:pPr>
-        <w:pStyle w:val="a5"/>
+        <w:pStyle w:val="a7"/>
         <w:numPr>
           <w:ilvl w:val="0"/>
           <w:numId w:val="12"/>
         </w:numPr>
         <w:ind w:firstLineChars="0"/>
         <w:rPr>
-          <w:rFonts w:ascii="微软雅黑" w:eastAsia="微软雅黑" w:hAnsi="微软雅黑" w:hint="eastAsia"/>
-          <w:sz w:val="18"/>
-          <w:szCs w:val="18"/>
-        </w:rPr>
-      </w:pPr>
-      <w:r>
-        <w:rPr>
-          <w:rFonts w:ascii="微软雅黑" w:eastAsia="微软雅黑" w:hAnsi="微软雅黑" w:hint="eastAsia"/>
-          <w:sz w:val="18"/>
-          <w:szCs w:val="18"/>
-        </w:rPr>
-        <w:t>QuickContactBadge继承了ImageView，可用于关联手机中指定联系人。</w:t>
+          <w:rFonts w:ascii="微软雅黑" w:eastAsia="微软雅黑" w:hAnsi="微软雅黑"/>
+          <w:sz w:val="18"/>
+          <w:szCs w:val="18"/>
+        </w:rPr>
+      </w:pPr>
+      <w:proofErr w:type="spellStart"/>
+      <w:r>
+        <w:rPr>
+          <w:rFonts w:ascii="微软雅黑" w:eastAsia="微软雅黑" w:hAnsi="微软雅黑" w:hint="eastAsia"/>
+          <w:sz w:val="18"/>
+          <w:szCs w:val="18"/>
+        </w:rPr>
+        <w:t>QuickContactBadge</w:t>
+      </w:r>
+      <w:proofErr w:type="spellEnd"/>
+      <w:r>
+        <w:rPr>
+          <w:rFonts w:ascii="微软雅黑" w:eastAsia="微软雅黑" w:hAnsi="微软雅黑" w:hint="eastAsia"/>
+          <w:sz w:val="18"/>
+          <w:szCs w:val="18"/>
+        </w:rPr>
+        <w:t>继承了</w:t>
+      </w:r>
+      <w:proofErr w:type="spellStart"/>
+      <w:r>
+        <w:rPr>
+          <w:rFonts w:ascii="微软雅黑" w:eastAsia="微软雅黑" w:hAnsi="微软雅黑" w:hint="eastAsia"/>
+          <w:sz w:val="18"/>
+          <w:szCs w:val="18"/>
+        </w:rPr>
+        <w:t>ImageView</w:t>
+      </w:r>
+      <w:proofErr w:type="spellEnd"/>
+      <w:r>
+        <w:rPr>
+          <w:rFonts w:ascii="微软雅黑" w:eastAsia="微软雅黑" w:hAnsi="微软雅黑" w:hint="eastAsia"/>
+          <w:sz w:val="18"/>
+          <w:szCs w:val="18"/>
+        </w:rPr>
+        <w:t>，可用于关联手机中指定联系人。</w:t>
       </w:r>
     </w:p>
     <w:p>
       <w:pPr>
-        <w:pStyle w:val="a5"/>
+        <w:pStyle w:val="a7"/>
         <w:numPr>
           <w:ilvl w:val="0"/>
           <w:numId w:val="12"/>
         </w:numPr>
         <w:ind w:firstLineChars="0"/>
         <w:rPr>
-          <w:rFonts w:ascii="微软雅黑" w:eastAsia="微软雅黑" w:hAnsi="微软雅黑" w:hint="eastAsia"/>
+          <w:rFonts w:ascii="微软雅黑" w:eastAsia="微软雅黑" w:hAnsi="微软雅黑"/>
           <w:sz w:val="18"/>
           <w:szCs w:val="18"/>
         </w:rPr>
@@ -555,7 +770,7 @@
     </w:p>
     <w:p>
       <w:pPr>
-        <w:pStyle w:val="a5"/>
+        <w:pStyle w:val="a7"/>
         <w:ind w:left="562" w:firstLineChars="0" w:firstLine="0"/>
         <w:rPr>
           <w:rFonts w:ascii="微软雅黑" w:eastAsia="微软雅黑" w:hAnsi="微软雅黑"/>
@@ -574,7 +789,7 @@
     </w:p>
     <w:p>
       <w:pPr>
-        <w:pStyle w:val="a5"/>
+        <w:pStyle w:val="a7"/>
         <w:numPr>
           <w:ilvl w:val="0"/>
           <w:numId w:val="12"/>
@@ -586,13 +801,23 @@
           <w:szCs w:val="18"/>
         </w:rPr>
       </w:pPr>
-      <w:r>
-        <w:rPr>
-          <w:rFonts w:ascii="微软雅黑" w:eastAsia="微软雅黑" w:hAnsi="微软雅黑" w:hint="eastAsia"/>
-          <w:sz w:val="18"/>
-          <w:szCs w:val="18"/>
-        </w:rPr>
-        <w:t>AdapterView继承结构</w:t>
+      <w:proofErr w:type="spellStart"/>
+      <w:r>
+        <w:rPr>
+          <w:rFonts w:ascii="微软雅黑" w:eastAsia="微软雅黑" w:hAnsi="微软雅黑" w:hint="eastAsia"/>
+          <w:sz w:val="18"/>
+          <w:szCs w:val="18"/>
+        </w:rPr>
+        <w:t>AdapterView</w:t>
+      </w:r>
+      <w:proofErr w:type="spellEnd"/>
+      <w:r>
+        <w:rPr>
+          <w:rFonts w:ascii="微软雅黑" w:eastAsia="微软雅黑" w:hAnsi="微软雅黑" w:hint="eastAsia"/>
+          <w:sz w:val="18"/>
+          <w:szCs w:val="18"/>
+        </w:rPr>
+        <w:t>继承结构</w:t>
       </w:r>
       <w:r>
         <w:rPr>
@@ -605,7 +830,7 @@
     </w:p>
     <w:p>
       <w:pPr>
-        <w:pStyle w:val="a5"/>
+        <w:pStyle w:val="a7"/>
         <w:ind w:left="562" w:firstLineChars="0" w:firstLine="0"/>
         <w:rPr>
           <w:rFonts w:ascii="微软雅黑" w:eastAsia="微软雅黑" w:hAnsi="微软雅黑"/>
@@ -659,7 +884,7 @@
     </w:p>
     <w:p>
       <w:pPr>
-        <w:pStyle w:val="a5"/>
+        <w:pStyle w:val="a7"/>
         <w:numPr>
           <w:ilvl w:val="0"/>
           <w:numId w:val="12"/>
@@ -682,7 +907,7 @@
     </w:p>
     <w:p>
       <w:pPr>
-        <w:pStyle w:val="a5"/>
+        <w:pStyle w:val="a7"/>
         <w:ind w:left="562" w:firstLineChars="0" w:firstLine="0"/>
         <w:rPr>
           <w:rFonts w:ascii="微软雅黑" w:eastAsia="微软雅黑" w:hAnsi="微软雅黑"/>
@@ -737,83 +962,211 @@
     </w:p>
     <w:p>
       <w:pPr>
-        <w:pStyle w:val="a5"/>
+        <w:pStyle w:val="a7"/>
         <w:numPr>
           <w:ilvl w:val="0"/>
           <w:numId w:val="12"/>
         </w:numPr>
         <w:ind w:firstLineChars="0"/>
         <w:rPr>
-          <w:rFonts w:ascii="微软雅黑" w:eastAsia="微软雅黑" w:hAnsi="微软雅黑" w:hint="eastAsia"/>
-          <w:sz w:val="18"/>
-          <w:szCs w:val="18"/>
-        </w:rPr>
-      </w:pPr>
-      <w:r>
-        <w:rPr>
-          <w:rFonts w:ascii="微软雅黑" w:eastAsia="微软雅黑" w:hAnsi="微软雅黑" w:hint="eastAsia"/>
-          <w:sz w:val="18"/>
-          <w:szCs w:val="18"/>
-        </w:rPr>
-        <w:t>列表的实现：使用ListView控件和继承ListActivity。</w:t>
+          <w:rFonts w:ascii="微软雅黑" w:eastAsia="微软雅黑" w:hAnsi="微软雅黑"/>
+          <w:sz w:val="18"/>
+          <w:szCs w:val="18"/>
+        </w:rPr>
+      </w:pPr>
+      <w:r>
+        <w:rPr>
+          <w:rFonts w:ascii="微软雅黑" w:eastAsia="微软雅黑" w:hAnsi="微软雅黑" w:hint="eastAsia"/>
+          <w:sz w:val="18"/>
+          <w:szCs w:val="18"/>
+        </w:rPr>
+        <w:t>列表的实现：使用</w:t>
+      </w:r>
+      <w:proofErr w:type="spellStart"/>
+      <w:r>
+        <w:rPr>
+          <w:rFonts w:ascii="微软雅黑" w:eastAsia="微软雅黑" w:hAnsi="微软雅黑" w:hint="eastAsia"/>
+          <w:sz w:val="18"/>
+          <w:szCs w:val="18"/>
+        </w:rPr>
+        <w:t>ListView</w:t>
+      </w:r>
+      <w:proofErr w:type="spellEnd"/>
+      <w:r>
+        <w:rPr>
+          <w:rFonts w:ascii="微软雅黑" w:eastAsia="微软雅黑" w:hAnsi="微软雅黑" w:hint="eastAsia"/>
+          <w:sz w:val="18"/>
+          <w:szCs w:val="18"/>
+        </w:rPr>
+        <w:t>控件和继承</w:t>
+      </w:r>
+      <w:proofErr w:type="spellStart"/>
+      <w:r>
+        <w:rPr>
+          <w:rFonts w:ascii="微软雅黑" w:eastAsia="微软雅黑" w:hAnsi="微软雅黑" w:hint="eastAsia"/>
+          <w:sz w:val="18"/>
+          <w:szCs w:val="18"/>
+        </w:rPr>
+        <w:t>ListActivity</w:t>
+      </w:r>
+      <w:proofErr w:type="spellEnd"/>
+      <w:r>
+        <w:rPr>
+          <w:rFonts w:ascii="微软雅黑" w:eastAsia="微软雅黑" w:hAnsi="微软雅黑" w:hint="eastAsia"/>
+          <w:sz w:val="18"/>
+          <w:szCs w:val="18"/>
+        </w:rPr>
+        <w:t>。</w:t>
       </w:r>
     </w:p>
     <w:p>
       <w:pPr>
-        <w:pStyle w:val="a5"/>
+        <w:pStyle w:val="a7"/>
         <w:numPr>
           <w:ilvl w:val="0"/>
           <w:numId w:val="12"/>
         </w:numPr>
         <w:ind w:firstLineChars="0"/>
         <w:rPr>
-          <w:rFonts w:ascii="微软雅黑" w:eastAsia="微软雅黑" w:hAnsi="微软雅黑" w:hint="eastAsia"/>
-          <w:sz w:val="18"/>
-          <w:szCs w:val="18"/>
-        </w:rPr>
-      </w:pPr>
-      <w:r>
-        <w:rPr>
-          <w:rFonts w:ascii="微软雅黑" w:eastAsia="微软雅黑" w:hAnsi="微软雅黑" w:hint="eastAsia"/>
-          <w:sz w:val="18"/>
-          <w:szCs w:val="18"/>
-        </w:rPr>
-        <w:t>GridView与ListView的区别：GridView每行显示多列，ListView每行只显示一列。</w:t>
+          <w:rFonts w:ascii="微软雅黑" w:eastAsia="微软雅黑" w:hAnsi="微软雅黑"/>
+          <w:sz w:val="18"/>
+          <w:szCs w:val="18"/>
+        </w:rPr>
+      </w:pPr>
+      <w:proofErr w:type="spellStart"/>
+      <w:r>
+        <w:rPr>
+          <w:rFonts w:ascii="微软雅黑" w:eastAsia="微软雅黑" w:hAnsi="微软雅黑" w:hint="eastAsia"/>
+          <w:sz w:val="18"/>
+          <w:szCs w:val="18"/>
+        </w:rPr>
+        <w:t>GridView</w:t>
+      </w:r>
+      <w:proofErr w:type="spellEnd"/>
+      <w:r>
+        <w:rPr>
+          <w:rFonts w:ascii="微软雅黑" w:eastAsia="微软雅黑" w:hAnsi="微软雅黑" w:hint="eastAsia"/>
+          <w:sz w:val="18"/>
+          <w:szCs w:val="18"/>
+        </w:rPr>
+        <w:t>与</w:t>
+      </w:r>
+      <w:proofErr w:type="spellStart"/>
+      <w:r>
+        <w:rPr>
+          <w:rFonts w:ascii="微软雅黑" w:eastAsia="微软雅黑" w:hAnsi="微软雅黑" w:hint="eastAsia"/>
+          <w:sz w:val="18"/>
+          <w:szCs w:val="18"/>
+        </w:rPr>
+        <w:t>ListView</w:t>
+      </w:r>
+      <w:proofErr w:type="spellEnd"/>
+      <w:r>
+        <w:rPr>
+          <w:rFonts w:ascii="微软雅黑" w:eastAsia="微软雅黑" w:hAnsi="微软雅黑" w:hint="eastAsia"/>
+          <w:sz w:val="18"/>
+          <w:szCs w:val="18"/>
+        </w:rPr>
+        <w:t>的区别：</w:t>
+      </w:r>
+      <w:proofErr w:type="spellStart"/>
+      <w:r>
+        <w:rPr>
+          <w:rFonts w:ascii="微软雅黑" w:eastAsia="微软雅黑" w:hAnsi="微软雅黑" w:hint="eastAsia"/>
+          <w:sz w:val="18"/>
+          <w:szCs w:val="18"/>
+        </w:rPr>
+        <w:t>GridView</w:t>
+      </w:r>
+      <w:proofErr w:type="spellEnd"/>
+      <w:r>
+        <w:rPr>
+          <w:rFonts w:ascii="微软雅黑" w:eastAsia="微软雅黑" w:hAnsi="微软雅黑" w:hint="eastAsia"/>
+          <w:sz w:val="18"/>
+          <w:szCs w:val="18"/>
+        </w:rPr>
+        <w:t>每行显示多列，</w:t>
+      </w:r>
+      <w:proofErr w:type="spellStart"/>
+      <w:r>
+        <w:rPr>
+          <w:rFonts w:ascii="微软雅黑" w:eastAsia="微软雅黑" w:hAnsi="微软雅黑" w:hint="eastAsia"/>
+          <w:sz w:val="18"/>
+          <w:szCs w:val="18"/>
+        </w:rPr>
+        <w:t>ListView</w:t>
+      </w:r>
+      <w:proofErr w:type="spellEnd"/>
+      <w:r>
+        <w:rPr>
+          <w:rFonts w:ascii="微软雅黑" w:eastAsia="微软雅黑" w:hAnsi="微软雅黑" w:hint="eastAsia"/>
+          <w:sz w:val="18"/>
+          <w:szCs w:val="18"/>
+        </w:rPr>
+        <w:t>每行只显示一列。</w:t>
       </w:r>
     </w:p>
     <w:p>
       <w:pPr>
-        <w:pStyle w:val="a5"/>
+        <w:pStyle w:val="a7"/>
         <w:numPr>
           <w:ilvl w:val="0"/>
           <w:numId w:val="12"/>
         </w:numPr>
         <w:ind w:firstLineChars="0"/>
         <w:rPr>
-          <w:rFonts w:ascii="微软雅黑" w:eastAsia="微软雅黑" w:hAnsi="微软雅黑" w:hint="eastAsia"/>
-          <w:sz w:val="18"/>
-          <w:szCs w:val="18"/>
-        </w:rPr>
-      </w:pPr>
-      <w:r>
-        <w:rPr>
-          <w:rFonts w:ascii="微软雅黑" w:eastAsia="微软雅黑" w:hAnsi="微软雅黑" w:hint="eastAsia"/>
-          <w:sz w:val="18"/>
-          <w:szCs w:val="18"/>
-        </w:rPr>
-        <w:t>ExpandableListView是ListView的子类，将列表项分成若干组，每组又包含若干个列表项。</w:t>
+          <w:rFonts w:ascii="微软雅黑" w:eastAsia="微软雅黑" w:hAnsi="微软雅黑"/>
+          <w:sz w:val="18"/>
+          <w:szCs w:val="18"/>
+        </w:rPr>
+      </w:pPr>
+      <w:proofErr w:type="spellStart"/>
+      <w:r>
+        <w:rPr>
+          <w:rFonts w:ascii="微软雅黑" w:eastAsia="微软雅黑" w:hAnsi="微软雅黑" w:hint="eastAsia"/>
+          <w:sz w:val="18"/>
+          <w:szCs w:val="18"/>
+        </w:rPr>
+        <w:t>ExpandableListView</w:t>
+      </w:r>
+      <w:proofErr w:type="spellEnd"/>
+      <w:r>
+        <w:rPr>
+          <w:rFonts w:ascii="微软雅黑" w:eastAsia="微软雅黑" w:hAnsi="微软雅黑" w:hint="eastAsia"/>
+          <w:sz w:val="18"/>
+          <w:szCs w:val="18"/>
+        </w:rPr>
+        <w:t>是</w:t>
+      </w:r>
+      <w:proofErr w:type="spellStart"/>
+      <w:r>
+        <w:rPr>
+          <w:rFonts w:ascii="微软雅黑" w:eastAsia="微软雅黑" w:hAnsi="微软雅黑" w:hint="eastAsia"/>
+          <w:sz w:val="18"/>
+          <w:szCs w:val="18"/>
+        </w:rPr>
+        <w:t>ListView</w:t>
+      </w:r>
+      <w:proofErr w:type="spellEnd"/>
+      <w:r>
+        <w:rPr>
+          <w:rFonts w:ascii="微软雅黑" w:eastAsia="微软雅黑" w:hAnsi="微软雅黑" w:hint="eastAsia"/>
+          <w:sz w:val="18"/>
+          <w:szCs w:val="18"/>
+        </w:rPr>
+        <w:t>的子类，将列表项分成若干组，每组又包含若干个列表项。</w:t>
       </w:r>
     </w:p>
     <w:p>
       <w:pPr>
-        <w:pStyle w:val="a5"/>
+        <w:pStyle w:val="a7"/>
         <w:numPr>
           <w:ilvl w:val="0"/>
           <w:numId w:val="12"/>
         </w:numPr>
         <w:ind w:firstLineChars="0"/>
         <w:rPr>
-          <w:rFonts w:ascii="微软雅黑" w:eastAsia="微软雅黑" w:hAnsi="微软雅黑" w:hint="eastAsia"/>
+          <w:rFonts w:ascii="微软雅黑" w:eastAsia="微软雅黑" w:hAnsi="微软雅黑"/>
           <w:sz w:val="18"/>
           <w:szCs w:val="18"/>
         </w:rPr>
@@ -829,14 +1182,14 @@
     </w:p>
     <w:p>
       <w:pPr>
-        <w:pStyle w:val="a5"/>
+        <w:pStyle w:val="a7"/>
         <w:numPr>
           <w:ilvl w:val="0"/>
           <w:numId w:val="12"/>
         </w:numPr>
         <w:ind w:firstLineChars="0"/>
         <w:rPr>
-          <w:rFonts w:ascii="微软雅黑" w:eastAsia="微软雅黑" w:hAnsi="微软雅黑" w:hint="eastAsia"/>
+          <w:rFonts w:ascii="微软雅黑" w:eastAsia="微软雅黑" w:hAnsi="微软雅黑"/>
           <w:sz w:val="18"/>
           <w:szCs w:val="18"/>
         </w:rPr>
@@ -876,76 +1229,178 @@
     </w:p>
     <w:p>
       <w:pPr>
-        <w:pStyle w:val="a5"/>
+        <w:pStyle w:val="a7"/>
         <w:numPr>
           <w:ilvl w:val="0"/>
           <w:numId w:val="12"/>
         </w:numPr>
         <w:ind w:firstLineChars="0"/>
         <w:rPr>
-          <w:rFonts w:ascii="微软雅黑" w:eastAsia="微软雅黑" w:hAnsi="微软雅黑" w:hint="eastAsia"/>
-          <w:sz w:val="18"/>
-          <w:szCs w:val="18"/>
-        </w:rPr>
-      </w:pPr>
-      <w:r>
-        <w:rPr>
-          <w:rFonts w:ascii="微软雅黑" w:eastAsia="微软雅黑" w:hAnsi="微软雅黑" w:hint="eastAsia"/>
-          <w:sz w:val="18"/>
-          <w:szCs w:val="18"/>
-        </w:rPr>
-        <w:t>AdapterViewFlipper继承了AdapterViewAnimator，每次只显示adapter提供的一个View。</w:t>
+          <w:rFonts w:ascii="微软雅黑" w:eastAsia="微软雅黑" w:hAnsi="微软雅黑"/>
+          <w:sz w:val="18"/>
+          <w:szCs w:val="18"/>
+        </w:rPr>
+      </w:pPr>
+      <w:proofErr w:type="spellStart"/>
+      <w:r>
+        <w:rPr>
+          <w:rFonts w:ascii="微软雅黑" w:eastAsia="微软雅黑" w:hAnsi="微软雅黑" w:hint="eastAsia"/>
+          <w:sz w:val="18"/>
+          <w:szCs w:val="18"/>
+        </w:rPr>
+        <w:t>AdapterViewFlipper</w:t>
+      </w:r>
+      <w:proofErr w:type="spellEnd"/>
+      <w:r>
+        <w:rPr>
+          <w:rFonts w:ascii="微软雅黑" w:eastAsia="微软雅黑" w:hAnsi="微软雅黑" w:hint="eastAsia"/>
+          <w:sz w:val="18"/>
+          <w:szCs w:val="18"/>
+        </w:rPr>
+        <w:t>继承了</w:t>
+      </w:r>
+      <w:proofErr w:type="spellStart"/>
+      <w:r>
+        <w:rPr>
+          <w:rFonts w:ascii="微软雅黑" w:eastAsia="微软雅黑" w:hAnsi="微软雅黑" w:hint="eastAsia"/>
+          <w:sz w:val="18"/>
+          <w:szCs w:val="18"/>
+        </w:rPr>
+        <w:t>AdapterViewAnimator</w:t>
+      </w:r>
+      <w:proofErr w:type="spellEnd"/>
+      <w:r>
+        <w:rPr>
+          <w:rFonts w:ascii="微软雅黑" w:eastAsia="微软雅黑" w:hAnsi="微软雅黑" w:hint="eastAsia"/>
+          <w:sz w:val="18"/>
+          <w:szCs w:val="18"/>
+        </w:rPr>
+        <w:t>，每次只显示adapter提供的一个View。</w:t>
       </w:r>
     </w:p>
     <w:p>
       <w:pPr>
-        <w:pStyle w:val="a5"/>
+        <w:pStyle w:val="a7"/>
         <w:numPr>
           <w:ilvl w:val="0"/>
           <w:numId w:val="12"/>
         </w:numPr>
         <w:ind w:firstLineChars="0"/>
         <w:rPr>
-          <w:rFonts w:ascii="微软雅黑" w:eastAsia="微软雅黑" w:hAnsi="微软雅黑" w:hint="eastAsia"/>
-          <w:sz w:val="18"/>
-          <w:szCs w:val="18"/>
-        </w:rPr>
-      </w:pPr>
-      <w:r>
-        <w:rPr>
-          <w:rFonts w:ascii="微软雅黑" w:eastAsia="微软雅黑" w:hAnsi="微软雅黑" w:hint="eastAsia"/>
-          <w:sz w:val="18"/>
-          <w:szCs w:val="18"/>
-        </w:rPr>
-        <w:t>StackView继承了AdapterViewAnimator，以“堆叠”的方式显示多个列表项。</w:t>
+          <w:rFonts w:ascii="微软雅黑" w:eastAsia="微软雅黑" w:hAnsi="微软雅黑"/>
+          <w:sz w:val="18"/>
+          <w:szCs w:val="18"/>
+        </w:rPr>
+      </w:pPr>
+      <w:proofErr w:type="spellStart"/>
+      <w:r>
+        <w:rPr>
+          <w:rFonts w:ascii="微软雅黑" w:eastAsia="微软雅黑" w:hAnsi="微软雅黑" w:hint="eastAsia"/>
+          <w:sz w:val="18"/>
+          <w:szCs w:val="18"/>
+        </w:rPr>
+        <w:t>StackView</w:t>
+      </w:r>
+      <w:proofErr w:type="spellEnd"/>
+      <w:r>
+        <w:rPr>
+          <w:rFonts w:ascii="微软雅黑" w:eastAsia="微软雅黑" w:hAnsi="微软雅黑" w:hint="eastAsia"/>
+          <w:sz w:val="18"/>
+          <w:szCs w:val="18"/>
+        </w:rPr>
+        <w:t>继承了</w:t>
+      </w:r>
+      <w:proofErr w:type="spellStart"/>
+      <w:r>
+        <w:rPr>
+          <w:rFonts w:ascii="微软雅黑" w:eastAsia="微软雅黑" w:hAnsi="微软雅黑" w:hint="eastAsia"/>
+          <w:sz w:val="18"/>
+          <w:szCs w:val="18"/>
+        </w:rPr>
+        <w:t>AdapterViewAnimator</w:t>
+      </w:r>
+      <w:proofErr w:type="spellEnd"/>
+      <w:r>
+        <w:rPr>
+          <w:rFonts w:ascii="微软雅黑" w:eastAsia="微软雅黑" w:hAnsi="微软雅黑" w:hint="eastAsia"/>
+          <w:sz w:val="18"/>
+          <w:szCs w:val="18"/>
+        </w:rPr>
+        <w:t>，以“堆叠”的方式显示多个列表项。</w:t>
       </w:r>
     </w:p>
     <w:p>
       <w:pPr>
-        <w:pStyle w:val="a5"/>
+        <w:pStyle w:val="a7"/>
         <w:numPr>
           <w:ilvl w:val="0"/>
           <w:numId w:val="12"/>
         </w:numPr>
         <w:ind w:firstLineChars="0"/>
         <w:rPr>
-          <w:rFonts w:ascii="微软雅黑" w:eastAsia="微软雅黑" w:hAnsi="微软雅黑" w:hint="eastAsia"/>
-          <w:sz w:val="18"/>
-          <w:szCs w:val="18"/>
-        </w:rPr>
-      </w:pPr>
-      <w:r>
-        <w:rPr>
-          <w:rFonts w:ascii="微软雅黑" w:eastAsia="微软雅黑" w:hAnsi="微软雅黑" w:hint="eastAsia"/>
-          <w:sz w:val="18"/>
-          <w:szCs w:val="18"/>
-        </w:rPr>
-        <w:t>ProgressBar进度条组件，派生了SeekBar和RatingBar。</w:t>
+          <w:rFonts w:ascii="微软雅黑" w:eastAsia="微软雅黑" w:hAnsi="微软雅黑"/>
+          <w:sz w:val="18"/>
+          <w:szCs w:val="18"/>
+        </w:rPr>
+      </w:pPr>
+      <w:proofErr w:type="spellStart"/>
+      <w:r>
+        <w:rPr>
+          <w:rFonts w:ascii="微软雅黑" w:eastAsia="微软雅黑" w:hAnsi="微软雅黑" w:hint="eastAsia"/>
+          <w:sz w:val="18"/>
+          <w:szCs w:val="18"/>
+        </w:rPr>
+        <w:t>ProgressBar</w:t>
+      </w:r>
+      <w:proofErr w:type="spellEnd"/>
+      <w:r>
+        <w:rPr>
+          <w:rFonts w:ascii="微软雅黑" w:eastAsia="微软雅黑" w:hAnsi="微软雅黑" w:hint="eastAsia"/>
+          <w:sz w:val="18"/>
+          <w:szCs w:val="18"/>
+        </w:rPr>
+        <w:t>进度条组件，派生了</w:t>
+      </w:r>
+      <w:proofErr w:type="spellStart"/>
+      <w:r>
+        <w:rPr>
+          <w:rFonts w:ascii="微软雅黑" w:eastAsia="微软雅黑" w:hAnsi="微软雅黑" w:hint="eastAsia"/>
+          <w:sz w:val="18"/>
+          <w:szCs w:val="18"/>
+        </w:rPr>
+        <w:t>SeekBar</w:t>
+      </w:r>
+      <w:proofErr w:type="spellEnd"/>
+      <w:r>
+        <w:rPr>
+          <w:rFonts w:ascii="微软雅黑" w:eastAsia="微软雅黑" w:hAnsi="微软雅黑" w:hint="eastAsia"/>
+          <w:sz w:val="18"/>
+          <w:szCs w:val="18"/>
+        </w:rPr>
+        <w:t>和</w:t>
+      </w:r>
+      <w:proofErr w:type="spellStart"/>
+      <w:r>
+        <w:rPr>
+          <w:rFonts w:ascii="微软雅黑" w:eastAsia="微软雅黑" w:hAnsi="微软雅黑" w:hint="eastAsia"/>
+          <w:sz w:val="18"/>
+          <w:szCs w:val="18"/>
+        </w:rPr>
+        <w:t>RatingBar</w:t>
+      </w:r>
+      <w:proofErr w:type="spellEnd"/>
+      <w:r>
+        <w:rPr>
+          <w:rFonts w:ascii="微软雅黑" w:eastAsia="微软雅黑" w:hAnsi="微软雅黑" w:hint="eastAsia"/>
+          <w:sz w:val="18"/>
+          <w:szCs w:val="18"/>
+        </w:rPr>
+        <w:t>。</w:t>
       </w:r>
     </w:p>
     <w:p>
       <w:pPr>
-        <w:pStyle w:val="a5"/>
+        <w:pStyle w:val="a7"/>
         <w:numPr>
           <w:ilvl w:val="0"/>
           <w:numId w:val="12"/>
@@ -1133,7 +1588,7 @@
     </w:p>
     <w:p>
       <w:pPr>
-        <w:pStyle w:val="a5"/>
+        <w:pStyle w:val="a7"/>
         <w:numPr>
           <w:ilvl w:val="0"/>
           <w:numId w:val="12"/>
@@ -1157,15 +1612,15 @@
 </file>
 
 <file path=word/endnotes.xml><?xml version="1.0" encoding="utf-8"?>
-<w:endnotes xmlns:ve="http://schemas.openxmlformats.org/markup-compatibility/2006" xmlns:o="urn:schemas-microsoft-com:office:office" xmlns:r="http://schemas.openxmlformats.org/officeDocument/2006/relationships" xmlns:m="http://schemas.openxmlformats.org/officeDocument/2006/math" xmlns:v="urn:schemas-microsoft-com:vml" xmlns:wp="http://schemas.openxmlformats.org/drawingml/2006/wordprocessingDrawing" xmlns:w10="urn:schemas-microsoft-com:office:word" xmlns:w="http://schemas.openxmlformats.org/wordprocessingml/2006/main" xmlns:wne="http://schemas.microsoft.com/office/word/2006/wordml">
-  <w:endnote w:type="separator" w:id="0">
+<w:endnotes xmlns:wpc="http://schemas.microsoft.com/office/word/2010/wordprocessingCanvas" xmlns:cx="http://schemas.microsoft.com/office/drawing/2014/chartex" xmlns:cx1="http://schemas.microsoft.com/office/drawing/2015/9/8/chartex" xmlns:cx2="http://schemas.microsoft.com/office/drawing/2015/10/21/chartex" xmlns:cx3="http://schemas.microsoft.com/office/drawing/2016/5/9/chartex" xmlns:cx4="http://schemas.microsoft.com/office/drawing/2016/5/10/chartex" xmlns:cx5="http://schemas.microsoft.com/office/drawing/2016/5/11/chartex" xmlns:cx6="http://schemas.microsoft.com/office/drawing/2016/5/12/chartex" xmlns:cx7="http://schemas.microsoft.com/office/drawing/2016/5/13/chartex" xmlns:cx8="http://schemas.microsoft.com/office/drawing/2016/5/14/chartex" xmlns:mc="http://schemas.openxmlformats.org/markup-compatibility/2006" xmlns:aink="http://schemas.microsoft.com/office/drawing/2016/ink" xmlns:am3d="http://schemas.microsoft.com/office/drawing/2017/model3d" xmlns:o="urn:schemas-microsoft-com:office:office" xmlns:r="http://schemas.openxmlformats.org/officeDocument/2006/relationships" xmlns:m="http://schemas.openxmlformats.org/officeDocument/2006/math" xmlns:v="urn:schemas-microsoft-com:vml" xmlns:wp14="http://schemas.microsoft.com/office/word/2010/wordprocessingDrawing" xmlns:wp="http://schemas.openxmlformats.org/drawingml/2006/wordprocessingDrawing" xmlns:w10="urn:schemas-microsoft-com:office:word" xmlns:w="http://schemas.openxmlformats.org/wordprocessingml/2006/main" xmlns:w14="http://schemas.microsoft.com/office/word/2010/wordml" xmlns:w15="http://schemas.microsoft.com/office/word/2012/wordml" xmlns:w16cid="http://schemas.microsoft.com/office/word/2016/wordml/cid" xmlns:w16se="http://schemas.microsoft.com/office/word/2015/wordml/symex" xmlns:wpg="http://schemas.microsoft.com/office/word/2010/wordprocessingGroup" xmlns:wpi="http://schemas.microsoft.com/office/word/2010/wordprocessingInk" xmlns:wne="http://schemas.microsoft.com/office/word/2006/wordml" xmlns:wps="http://schemas.microsoft.com/office/word/2010/wordprocessingShape" mc:Ignorable="w14 w15 w16se w16cid wp14">
+  <w:endnote w:type="separator" w:id="-1">
     <w:p>
       <w:r>
         <w:separator/>
       </w:r>
     </w:p>
   </w:endnote>
-  <w:endnote w:type="continuationSeparator" w:id="1">
+  <w:endnote w:type="continuationSeparator" w:id="0">
     <w:p>
       <w:r>
         <w:continuationSeparator/>
@@ -1176,15 +1631,15 @@
 </file>
 
 <file path=word/footnotes.xml><?xml version="1.0" encoding="utf-8"?>
-<w:footnotes xmlns:ve="http://schemas.openxmlformats.org/markup-compatibility/2006" xmlns:o="urn:schemas-microsoft-com:office:office" xmlns:r="http://schemas.openxmlformats.org/officeDocument/2006/relationships" xmlns:m="http://schemas.openxmlformats.org/officeDocument/2006/math" xmlns:v="urn:schemas-microsoft-com:vml" xmlns:wp="http://schemas.openxmlformats.org/drawingml/2006/wordprocessingDrawing" xmlns:w10="urn:schemas-microsoft-com:office:word" xmlns:w="http://schemas.openxmlformats.org/wordprocessingml/2006/main" xmlns:wne="http://schemas.microsoft.com/office/word/2006/wordml">
-  <w:footnote w:type="separator" w:id="0">
+<w:footnotes xmlns:wpc="http://schemas.microsoft.com/office/word/2010/wordprocessingCanvas" xmlns:cx="http://schemas.microsoft.com/office/drawing/2014/chartex" xmlns:cx1="http://schemas.microsoft.com/office/drawing/2015/9/8/chartex" xmlns:cx2="http://schemas.microsoft.com/office/drawing/2015/10/21/chartex" xmlns:cx3="http://schemas.microsoft.com/office/drawing/2016/5/9/chartex" xmlns:cx4="http://schemas.microsoft.com/office/drawing/2016/5/10/chartex" xmlns:cx5="http://schemas.microsoft.com/office/drawing/2016/5/11/chartex" xmlns:cx6="http://schemas.microsoft.com/office/drawing/2016/5/12/chartex" xmlns:cx7="http://schemas.microsoft.com/office/drawing/2016/5/13/chartex" xmlns:cx8="http://schemas.microsoft.com/office/drawing/2016/5/14/chartex" xmlns:mc="http://schemas.openxmlformats.org/markup-compatibility/2006" xmlns:aink="http://schemas.microsoft.com/office/drawing/2016/ink" xmlns:am3d="http://schemas.microsoft.com/office/drawing/2017/model3d" xmlns:o="urn:schemas-microsoft-com:office:office" xmlns:r="http://schemas.openxmlformats.org/officeDocument/2006/relationships" xmlns:m="http://schemas.openxmlformats.org/officeDocument/2006/math" xmlns:v="urn:schemas-microsoft-com:vml" xmlns:wp14="http://schemas.microsoft.com/office/word/2010/wordprocessingDrawing" xmlns:wp="http://schemas.openxmlformats.org/drawingml/2006/wordprocessingDrawing" xmlns:w10="urn:schemas-microsoft-com:office:word" xmlns:w="http://schemas.openxmlformats.org/wordprocessingml/2006/main" xmlns:w14="http://schemas.microsoft.com/office/word/2010/wordml" xmlns:w15="http://schemas.microsoft.com/office/word/2012/wordml" xmlns:w16cid="http://schemas.microsoft.com/office/word/2016/wordml/cid" xmlns:w16se="http://schemas.microsoft.com/office/word/2015/wordml/symex" xmlns:wpg="http://schemas.microsoft.com/office/word/2010/wordprocessingGroup" xmlns:wpi="http://schemas.microsoft.com/office/word/2010/wordprocessingInk" xmlns:wne="http://schemas.microsoft.com/office/word/2006/wordml" xmlns:wps="http://schemas.microsoft.com/office/word/2010/wordprocessingShape" mc:Ignorable="w14 w15 w16se w16cid wp14">
+  <w:footnote w:type="separator" w:id="-1">
     <w:p>
       <w:r>
         <w:separator/>
       </w:r>
     </w:p>
   </w:footnote>
-  <w:footnote w:type="continuationSeparator" w:id="1">
+  <w:footnote w:type="continuationSeparator" w:id="0">
     <w:p>
       <w:r>
         <w:continuationSeparator/>
@@ -1195,8 +1650,8 @@
 </file>
 
 <file path=word/numbering.xml><?xml version="1.0" encoding="utf-8"?>
-<w:numbering xmlns:ve="http://schemas.openxmlformats.org/markup-compatibility/2006" xmlns:o="urn:schemas-microsoft-com:office:office" xmlns:r="http://schemas.openxmlformats.org/officeDocument/2006/relationships" xmlns:m="http://schemas.openxmlformats.org/officeDocument/2006/math" xmlns:v="urn:schemas-microsoft-com:vml" xmlns:wp="http://schemas.openxmlformats.org/drawingml/2006/wordprocessingDrawing" xmlns:w10="urn:schemas-microsoft-com:office:word" xmlns:w="http://schemas.openxmlformats.org/wordprocessingml/2006/main" xmlns:wne="http://schemas.microsoft.com/office/word/2006/wordml">
-  <w:abstractNum w:abstractNumId="0">
+<w:numbering xmlns:wpc="http://schemas.microsoft.com/office/word/2010/wordprocessingCanvas" xmlns:cx="http://schemas.microsoft.com/office/drawing/2014/chartex" xmlns:cx1="http://schemas.microsoft.com/office/drawing/2015/9/8/chartex" xmlns:cx2="http://schemas.microsoft.com/office/drawing/2015/10/21/chartex" xmlns:cx3="http://schemas.microsoft.com/office/drawing/2016/5/9/chartex" xmlns:cx4="http://schemas.microsoft.com/office/drawing/2016/5/10/chartex" xmlns:cx5="http://schemas.microsoft.com/office/drawing/2016/5/11/chartex" xmlns:cx6="http://schemas.microsoft.com/office/drawing/2016/5/12/chartex" xmlns:cx7="http://schemas.microsoft.com/office/drawing/2016/5/13/chartex" xmlns:cx8="http://schemas.microsoft.com/office/drawing/2016/5/14/chartex" xmlns:mc="http://schemas.openxmlformats.org/markup-compatibility/2006" xmlns:aink="http://schemas.microsoft.com/office/drawing/2016/ink" xmlns:am3d="http://schemas.microsoft.com/office/drawing/2017/model3d" xmlns:o="urn:schemas-microsoft-com:office:office" xmlns:r="http://schemas.openxmlformats.org/officeDocument/2006/relationships" xmlns:m="http://schemas.openxmlformats.org/officeDocument/2006/math" xmlns:v="urn:schemas-microsoft-com:vml" xmlns:wp14="http://schemas.microsoft.com/office/word/2010/wordprocessingDrawing" xmlns:wp="http://schemas.openxmlformats.org/drawingml/2006/wordprocessingDrawing" xmlns:w10="urn:schemas-microsoft-com:office:word" xmlns:w="http://schemas.openxmlformats.org/wordprocessingml/2006/main" xmlns:w14="http://schemas.microsoft.com/office/word/2010/wordml" xmlns:w15="http://schemas.microsoft.com/office/word/2012/wordml" xmlns:w16cid="http://schemas.microsoft.com/office/word/2016/wordml/cid" xmlns:w16se="http://schemas.microsoft.com/office/word/2015/wordml/symex" xmlns:wpg="http://schemas.microsoft.com/office/word/2010/wordprocessingGroup" xmlns:wpi="http://schemas.microsoft.com/office/word/2010/wordprocessingInk" xmlns:wne="http://schemas.microsoft.com/office/word/2006/wordml" xmlns:wps="http://schemas.microsoft.com/office/word/2010/wordprocessingShape" mc:Ignorable="w14 w15 w16se w16cid wp14">
+  <w:abstractNum w:abstractNumId="0" w15:restartNumberingAfterBreak="0">
     <w:nsid w:val="054C531B"/>
     <w:multiLevelType w:val="hybridMultilevel"/>
     <w:tmpl w:val="E17CF892"/>
@@ -1282,7 +1737,7 @@
       </w:pPr>
     </w:lvl>
   </w:abstractNum>
-  <w:abstractNum w:abstractNumId="1">
+  <w:abstractNum w:abstractNumId="1" w15:restartNumberingAfterBreak="0">
     <w:nsid w:val="0F072328"/>
     <w:multiLevelType w:val="hybridMultilevel"/>
     <w:tmpl w:val="F66411FE"/>
@@ -1368,7 +1823,7 @@
       </w:pPr>
     </w:lvl>
   </w:abstractNum>
-  <w:abstractNum w:abstractNumId="2">
+  <w:abstractNum w:abstractNumId="2" w15:restartNumberingAfterBreak="0">
     <w:nsid w:val="1E2F20F7"/>
     <w:multiLevelType w:val="hybridMultilevel"/>
     <w:tmpl w:val="ABC40BA4"/>
@@ -1454,7 +1909,7 @@
       </w:pPr>
     </w:lvl>
   </w:abstractNum>
-  <w:abstractNum w:abstractNumId="3">
+  <w:abstractNum w:abstractNumId="3" w15:restartNumberingAfterBreak="0">
     <w:nsid w:val="21E204FD"/>
     <w:multiLevelType w:val="hybridMultilevel"/>
     <w:tmpl w:val="1AD84D04"/>
@@ -1540,7 +1995,7 @@
       </w:pPr>
     </w:lvl>
   </w:abstractNum>
-  <w:abstractNum w:abstractNumId="4">
+  <w:abstractNum w:abstractNumId="4" w15:restartNumberingAfterBreak="0">
     <w:nsid w:val="240A5EEC"/>
     <w:multiLevelType w:val="hybridMultilevel"/>
     <w:tmpl w:val="AA2A8E72"/>
@@ -1626,7 +2081,7 @@
       </w:pPr>
     </w:lvl>
   </w:abstractNum>
-  <w:abstractNum w:abstractNumId="5">
+  <w:abstractNum w:abstractNumId="5" w15:restartNumberingAfterBreak="0">
     <w:nsid w:val="242713CD"/>
     <w:multiLevelType w:val="hybridMultilevel"/>
     <w:tmpl w:val="A210CF9C"/>
@@ -1712,7 +2167,7 @@
       </w:pPr>
     </w:lvl>
   </w:abstractNum>
-  <w:abstractNum w:abstractNumId="6">
+  <w:abstractNum w:abstractNumId="6" w15:restartNumberingAfterBreak="0">
     <w:nsid w:val="268F66CF"/>
     <w:multiLevelType w:val="hybridMultilevel"/>
     <w:tmpl w:val="D46E4110"/>
@@ -1798,7 +2253,7 @@
       </w:pPr>
     </w:lvl>
   </w:abstractNum>
-  <w:abstractNum w:abstractNumId="7">
+  <w:abstractNum w:abstractNumId="7" w15:restartNumberingAfterBreak="0">
     <w:nsid w:val="2BD94EB7"/>
     <w:multiLevelType w:val="hybridMultilevel"/>
     <w:tmpl w:val="0AAE0724"/>
@@ -1884,7 +2339,7 @@
       </w:pPr>
     </w:lvl>
   </w:abstractNum>
-  <w:abstractNum w:abstractNumId="8">
+  <w:abstractNum w:abstractNumId="8" w15:restartNumberingAfterBreak="0">
     <w:nsid w:val="31FB3438"/>
     <w:multiLevelType w:val="hybridMultilevel"/>
     <w:tmpl w:val="1CDA5C52"/>
@@ -1970,7 +2425,7 @@
       </w:pPr>
     </w:lvl>
   </w:abstractNum>
-  <w:abstractNum w:abstractNumId="9">
+  <w:abstractNum w:abstractNumId="9" w15:restartNumberingAfterBreak="0">
     <w:nsid w:val="4CB74954"/>
     <w:multiLevelType w:val="hybridMultilevel"/>
     <w:tmpl w:val="C2A8303C"/>
@@ -2056,7 +2511,7 @@
       </w:pPr>
     </w:lvl>
   </w:abstractNum>
-  <w:abstractNum w:abstractNumId="10">
+  <w:abstractNum w:abstractNumId="10" w15:restartNumberingAfterBreak="0">
     <w:nsid w:val="7B357165"/>
     <w:multiLevelType w:val="hybridMultilevel"/>
     <w:tmpl w:val="F0C0B818"/>
@@ -2142,7 +2597,7 @@
       </w:pPr>
     </w:lvl>
   </w:abstractNum>
-  <w:abstractNum w:abstractNumId="11">
+  <w:abstractNum w:abstractNumId="11" w15:restartNumberingAfterBreak="0">
     <w:nsid w:val="7F8C03A8"/>
     <w:multiLevelType w:val="hybridMultilevel"/>
     <w:tmpl w:val="EBB894B8"/>
@@ -2268,7 +2723,7 @@
 </file>
 
 <file path=word/styles.xml><?xml version="1.0" encoding="utf-8"?>
-<w:styles xmlns:r="http://schemas.openxmlformats.org/officeDocument/2006/relationships" xmlns:w="http://schemas.openxmlformats.org/wordprocessingml/2006/main">
+<w:styles xmlns:mc="http://schemas.openxmlformats.org/markup-compatibility/2006" xmlns:r="http://schemas.openxmlformats.org/officeDocument/2006/relationships" xmlns:w="http://schemas.openxmlformats.org/wordprocessingml/2006/main" xmlns:w14="http://schemas.microsoft.com/office/word/2010/wordml" xmlns:w15="http://schemas.microsoft.com/office/word/2012/wordml" xmlns:w16cid="http://schemas.microsoft.com/office/word/2016/wordml/cid" xmlns:w16se="http://schemas.microsoft.com/office/word/2015/wordml/symex" mc:Ignorable="w14 w15 w16se w16cid">
   <w:docDefaults>
     <w:rPrDefault>
       <w:rPr>
@@ -2281,144 +2736,382 @@
     </w:rPrDefault>
     <w:pPrDefault/>
   </w:docDefaults>
-  <w:latentStyles w:defLockedState="0" w:defUIPriority="99" w:defSemiHidden="1" w:defUnhideWhenUsed="1" w:defQFormat="0" w:count="267">
-    <w:lsdException w:name="Normal" w:semiHidden="0" w:uiPriority="0" w:unhideWhenUsed="0" w:qFormat="1"/>
-    <w:lsdException w:name="heading 1" w:semiHidden="0" w:uiPriority="9" w:unhideWhenUsed="0" w:qFormat="1"/>
-    <w:lsdException w:name="heading 2" w:uiPriority="9" w:qFormat="1"/>
-    <w:lsdException w:name="heading 3" w:uiPriority="9" w:qFormat="1"/>
-    <w:lsdException w:name="heading 4" w:uiPriority="9" w:qFormat="1"/>
-    <w:lsdException w:name="heading 5" w:uiPriority="9" w:qFormat="1"/>
-    <w:lsdException w:name="heading 6" w:uiPriority="9" w:qFormat="1"/>
-    <w:lsdException w:name="heading 7" w:uiPriority="9" w:qFormat="1"/>
-    <w:lsdException w:name="heading 8" w:uiPriority="9" w:qFormat="1"/>
-    <w:lsdException w:name="heading 9" w:uiPriority="9" w:qFormat="1"/>
-    <w:lsdException w:name="toc 1" w:uiPriority="39"/>
-    <w:lsdException w:name="toc 2" w:uiPriority="39"/>
-    <w:lsdException w:name="toc 3" w:uiPriority="39"/>
-    <w:lsdException w:name="toc 4" w:uiPriority="39"/>
-    <w:lsdException w:name="toc 5" w:uiPriority="39"/>
-    <w:lsdException w:name="toc 6" w:uiPriority="39"/>
-    <w:lsdException w:name="toc 7" w:uiPriority="39"/>
-    <w:lsdException w:name="toc 8" w:uiPriority="39"/>
-    <w:lsdException w:name="toc 9" w:uiPriority="39"/>
-    <w:lsdException w:name="caption" w:uiPriority="35" w:qFormat="1"/>
-    <w:lsdException w:name="Title" w:semiHidden="0" w:uiPriority="10" w:unhideWhenUsed="0" w:qFormat="1"/>
-    <w:lsdException w:name="Default Paragraph Font" w:uiPriority="1"/>
-    <w:lsdException w:name="Subtitle" w:semiHidden="0" w:uiPriority="11" w:unhideWhenUsed="0" w:qFormat="1"/>
-    <w:lsdException w:name="Strong" w:semiHidden="0" w:uiPriority="22" w:unhideWhenUsed="0" w:qFormat="1"/>
-    <w:lsdException w:name="Emphasis" w:semiHidden="0" w:uiPriority="20" w:unhideWhenUsed="0" w:qFormat="1"/>
-    <w:lsdException w:name="Table Grid" w:semiHidden="0" w:uiPriority="59" w:unhideWhenUsed="0"/>
-    <w:lsdException w:name="Placeholder Text" w:unhideWhenUsed="0"/>
-    <w:lsdException w:name="No Spacing" w:semiHidden="0" w:uiPriority="1" w:unhideWhenUsed="0" w:qFormat="1"/>
-    <w:lsdException w:name="Light Shading" w:semiHidden="0" w:uiPriority="60" w:unhideWhenUsed="0"/>
-    <w:lsdException w:name="Light List" w:semiHidden="0" w:uiPriority="61" w:unhideWhenUsed="0"/>
-    <w:lsdException w:name="Light Grid" w:semiHidden="0" w:uiPriority="62" w:unhideWhenUsed="0"/>
-    <w:lsdException w:name="Medium Shading 1" w:semiHidden="0" w:uiPriority="63" w:unhideWhenUsed="0"/>
-    <w:lsdException w:name="Medium Shading 2" w:semiHidden="0" w:uiPriority="64" w:unhideWhenUsed="0"/>
-    <w:lsdException w:name="Medium List 1" w:semiHidden="0" w:uiPriority="65" w:unhideWhenUsed="0"/>
-    <w:lsdException w:name="Medium List 2" w:semiHidden="0" w:uiPriority="66" w:unhideWhenUsed="0"/>
-    <w:lsdException w:name="Medium Grid 1" w:semiHidden="0" w:uiPriority="67" w:unhideWhenUsed="0"/>
-    <w:lsdException w:name="Medium Grid 2" w:semiHidden="0" w:uiPriority="68" w:unhideWhenUsed="0"/>
-    <w:lsdException w:name="Medium Grid 3" w:semiHidden="0" w:uiPriority="69" w:unhideWhenUsed="0"/>
-    <w:lsdException w:name="Dark List" w:semiHidden="0" w:uiPriority="70" w:unhideWhenUsed="0"/>
-    <w:lsdException w:name="Colorful Shading" w:semiHidden="0" w:uiPriority="71" w:unhideWhenUsed="0"/>
-    <w:lsdException w:name="Colorful List" w:semiHidden="0" w:uiPriority="72" w:unhideWhenUsed="0"/>
-    <w:lsdException w:name="Colorful Grid" w:semiHidden="0" w:uiPriority="73" w:unhideWhenUsed="0"/>
-    <w:lsdException w:name="Light Shading Accent 1" w:semiHidden="0" w:uiPriority="60" w:unhideWhenUsed="0"/>
-    <w:lsdException w:name="Light List Accent 1" w:semiHidden="0" w:uiPriority="61" w:unhideWhenUsed="0"/>
-    <w:lsdException w:name="Light Grid Accent 1" w:semiHidden="0" w:uiPriority="62" w:unhideWhenUsed="0"/>
-    <w:lsdException w:name="Medium Shading 1 Accent 1" w:semiHidden="0" w:uiPriority="63" w:unhideWhenUsed="0"/>
-    <w:lsdException w:name="Medium Shading 2 Accent 1" w:semiHidden="0" w:uiPriority="64" w:unhideWhenUsed="0"/>
-    <w:lsdException w:name="Medium List 1 Accent 1" w:semiHidden="0" w:uiPriority="65" w:unhideWhenUsed="0"/>
-    <w:lsdException w:name="Revision" w:unhideWhenUsed="0"/>
-    <w:lsdException w:name="List Paragraph" w:semiHidden="0" w:uiPriority="34" w:unhideWhenUsed="0" w:qFormat="1"/>
-    <w:lsdException w:name="Quote" w:semiHidden="0" w:uiPriority="29" w:unhideWhenUsed="0" w:qFormat="1"/>
-    <w:lsdException w:name="Intense Quote" w:semiHidden="0" w:uiPriority="30" w:unhideWhenUsed="0" w:qFormat="1"/>
-    <w:lsdException w:name="Medium List 2 Accent 1" w:semiHidden="0" w:uiPriority="66" w:unhideWhenUsed="0"/>
-    <w:lsdException w:name="Medium Grid 1 Accent 1" w:semiHidden="0" w:uiPriority="67" w:unhideWhenUsed="0"/>
-    <w:lsdException w:name="Medium Grid 2 Accent 1" w:semiHidden="0" w:uiPriority="68" w:unhideWhenUsed="0"/>
-    <w:lsdException w:name="Medium Grid 3 Accent 1" w:semiHidden="0" w:uiPriority="69" w:unhideWhenUsed="0"/>
-    <w:lsdException w:name="Dark List Accent 1" w:semiHidden="0" w:uiPriority="70" w:unhideWhenUsed="0"/>
-    <w:lsdException w:name="Colorful Shading Accent 1" w:semiHidden="0" w:uiPriority="71" w:unhideWhenUsed="0"/>
-    <w:lsdException w:name="Colorful List Accent 1" w:semiHidden="0" w:uiPriority="72" w:unhideWhenUsed="0"/>
-    <w:lsdException w:name="Colorful Grid Accent 1" w:semiHidden="0" w:uiPriority="73" w:unhideWhenUsed="0"/>
-    <w:lsdException w:name="Light Shading Accent 2" w:semiHidden="0" w:uiPriority="60" w:unhideWhenUsed="0"/>
-    <w:lsdException w:name="Light List Accent 2" w:semiHidden="0" w:uiPriority="61" w:unhideWhenUsed="0"/>
-    <w:lsdException w:name="Light Grid Accent 2" w:semiHidden="0" w:uiPriority="62" w:unhideWhenUsed="0"/>
-    <w:lsdException w:name="Medium Shading 1 Accent 2" w:semiHidden="0" w:uiPriority="63" w:unhideWhenUsed="0"/>
-    <w:lsdException w:name="Medium Shading 2 Accent 2" w:semiHidden="0" w:uiPriority="64" w:unhideWhenUsed="0"/>
-    <w:lsdException w:name="Medium List 1 Accent 2" w:semiHidden="0" w:uiPriority="65" w:unhideWhenUsed="0"/>
-    <w:lsdException w:name="Medium List 2 Accent 2" w:semiHidden="0" w:uiPriority="66" w:unhideWhenUsed="0"/>
-    <w:lsdException w:name="Medium Grid 1 Accent 2" w:semiHidden="0" w:uiPriority="67" w:unhideWhenUsed="0"/>
-    <w:lsdException w:name="Medium Grid 2 Accent 2" w:semiHidden="0" w:uiPriority="68" w:unhideWhenUsed="0"/>
-    <w:lsdException w:name="Medium Grid 3 Accent 2" w:semiHidden="0" w:uiPriority="69" w:unhideWhenUsed="0"/>
-    <w:lsdException w:name="Dark List Accent 2" w:semiHidden="0" w:uiPriority="70" w:unhideWhenUsed="0"/>
-    <w:lsdException w:name="Colorful Shading Accent 2" w:semiHidden="0" w:uiPriority="71" w:unhideWhenUsed="0"/>
-    <w:lsdException w:name="Colorful List Accent 2" w:semiHidden="0" w:uiPriority="72" w:unhideWhenUsed="0"/>
-    <w:lsdException w:name="Colorful Grid Accent 2" w:semiHidden="0" w:uiPriority="73" w:unhideWhenUsed="0"/>
-    <w:lsdException w:name="Light Shading Accent 3" w:semiHidden="0" w:uiPriority="60" w:unhideWhenUsed="0"/>
-    <w:lsdException w:name="Light List Accent 3" w:semiHidden="0" w:uiPriority="61" w:unhideWhenUsed="0"/>
-    <w:lsdException w:name="Light Grid Accent 3" w:semiHidden="0" w:uiPriority="62" w:unhideWhenUsed="0"/>
-    <w:lsdException w:name="Medium Shading 1 Accent 3" w:semiHidden="0" w:uiPriority="63" w:unhideWhenUsed="0"/>
-    <w:lsdException w:name="Medium Shading 2 Accent 3" w:semiHidden="0" w:uiPriority="64" w:unhideWhenUsed="0"/>
-    <w:lsdException w:name="Medium List 1 Accent 3" w:semiHidden="0" w:uiPriority="65" w:unhideWhenUsed="0"/>
-    <w:lsdException w:name="Medium List 2 Accent 3" w:semiHidden="0" w:uiPriority="66" w:unhideWhenUsed="0"/>
-    <w:lsdException w:name="Medium Grid 1 Accent 3" w:semiHidden="0" w:uiPriority="67" w:unhideWhenUsed="0"/>
-    <w:lsdException w:name="Medium Grid 2 Accent 3" w:semiHidden="0" w:uiPriority="68" w:unhideWhenUsed="0"/>
-    <w:lsdException w:name="Medium Grid 3 Accent 3" w:semiHidden="0" w:uiPriority="69" w:unhideWhenUsed="0"/>
-    <w:lsdException w:name="Dark List Accent 3" w:semiHidden="0" w:uiPriority="70" w:unhideWhenUsed="0"/>
-    <w:lsdException w:name="Colorful Shading Accent 3" w:semiHidden="0" w:uiPriority="71" w:unhideWhenUsed="0"/>
-    <w:lsdException w:name="Colorful List Accent 3" w:semiHidden="0" w:uiPriority="72" w:unhideWhenUsed="0"/>
-    <w:lsdException w:name="Colorful Grid Accent 3" w:semiHidden="0" w:uiPriority="73" w:unhideWhenUsed="0"/>
-    <w:lsdException w:name="Light Shading Accent 4" w:semiHidden="0" w:uiPriority="60" w:unhideWhenUsed="0"/>
-    <w:lsdException w:name="Light List Accent 4" w:semiHidden="0" w:uiPriority="61" w:unhideWhenUsed="0"/>
-    <w:lsdException w:name="Light Grid Accent 4" w:semiHidden="0" w:uiPriority="62" w:unhideWhenUsed="0"/>
-    <w:lsdException w:name="Medium Shading 1 Accent 4" w:semiHidden="0" w:uiPriority="63" w:unhideWhenUsed="0"/>
-    <w:lsdException w:name="Medium Shading 2 Accent 4" w:semiHidden="0" w:uiPriority="64" w:unhideWhenUsed="0"/>
-    <w:lsdException w:name="Medium List 1 Accent 4" w:semiHidden="0" w:uiPriority="65" w:unhideWhenUsed="0"/>
-    <w:lsdException w:name="Medium List 2 Accent 4" w:semiHidden="0" w:uiPriority="66" w:unhideWhenUsed="0"/>
-    <w:lsdException w:name="Medium Grid 1 Accent 4" w:semiHidden="0" w:uiPriority="67" w:unhideWhenUsed="0"/>
-    <w:lsdException w:name="Medium Grid 2 Accent 4" w:semiHidden="0" w:uiPriority="68" w:unhideWhenUsed="0"/>
-    <w:lsdException w:name="Medium Grid 3 Accent 4" w:semiHidden="0" w:uiPriority="69" w:unhideWhenUsed="0"/>
-    <w:lsdException w:name="Dark List Accent 4" w:semiHidden="0" w:uiPriority="70" w:unhideWhenUsed="0"/>
-    <w:lsdException w:name="Colorful Shading Accent 4" w:semiHidden="0" w:uiPriority="71" w:unhideWhenUsed="0"/>
-    <w:lsdException w:name="Colorful List Accent 4" w:semiHidden="0" w:uiPriority="72" w:unhideWhenUsed="0"/>
-    <w:lsdException w:name="Colorful Grid Accent 4" w:semiHidden="0" w:uiPriority="73" w:unhideWhenUsed="0"/>
-    <w:lsdException w:name="Light Shading Accent 5" w:semiHidden="0" w:uiPriority="60" w:unhideWhenUsed="0"/>
-    <w:lsdException w:name="Light List Accent 5" w:semiHidden="0" w:uiPriority="61" w:unhideWhenUsed="0"/>
-    <w:lsdException w:name="Light Grid Accent 5" w:semiHidden="0" w:uiPriority="62" w:unhideWhenUsed="0"/>
-    <w:lsdException w:name="Medium Shading 1 Accent 5" w:semiHidden="0" w:uiPriority="63" w:unhideWhenUsed="0"/>
-    <w:lsdException w:name="Medium Shading 2 Accent 5" w:semiHidden="0" w:uiPriority="64" w:unhideWhenUsed="0"/>
-    <w:lsdException w:name="Medium List 1 Accent 5" w:semiHidden="0" w:uiPriority="65" w:unhideWhenUsed="0"/>
-    <w:lsdException w:name="Medium List 2 Accent 5" w:semiHidden="0" w:uiPriority="66" w:unhideWhenUsed="0"/>
-    <w:lsdException w:name="Medium Grid 1 Accent 5" w:semiHidden="0" w:uiPriority="67" w:unhideWhenUsed="0"/>
-    <w:lsdException w:name="Medium Grid 2 Accent 5" w:semiHidden="0" w:uiPriority="68" w:unhideWhenUsed="0"/>
-    <w:lsdException w:name="Medium Grid 3 Accent 5" w:semiHidden="0" w:uiPriority="69" w:unhideWhenUsed="0"/>
-    <w:lsdException w:name="Dark List Accent 5" w:semiHidden="0" w:uiPriority="70" w:unhideWhenUsed="0"/>
-    <w:lsdException w:name="Colorful Shading Accent 5" w:semiHidden="0" w:uiPriority="71" w:unhideWhenUsed="0"/>
-    <w:lsdException w:name="Colorful List Accent 5" w:semiHidden="0" w:uiPriority="72" w:unhideWhenUsed="0"/>
-    <w:lsdException w:name="Colorful Grid Accent 5" w:semiHidden="0" w:uiPriority="73" w:unhideWhenUsed="0"/>
-    <w:lsdException w:name="Light Shading Accent 6" w:semiHidden="0" w:uiPriority="60" w:unhideWhenUsed="0"/>
-    <w:lsdException w:name="Light List Accent 6" w:semiHidden="0" w:uiPriority="61" w:unhideWhenUsed="0"/>
-    <w:lsdException w:name="Light Grid Accent 6" w:semiHidden="0" w:uiPriority="62" w:unhideWhenUsed="0"/>
-    <w:lsdException w:name="Medium Shading 1 Accent 6" w:semiHidden="0" w:uiPriority="63" w:unhideWhenUsed="0"/>
-    <w:lsdException w:name="Medium Shading 2 Accent 6" w:semiHidden="0" w:uiPriority="64" w:unhideWhenUsed="0"/>
-    <w:lsdException w:name="Medium List 1 Accent 6" w:semiHidden="0" w:uiPriority="65" w:unhideWhenUsed="0"/>
-    <w:lsdException w:name="Medium List 2 Accent 6" w:semiHidden="0" w:uiPriority="66" w:unhideWhenUsed="0"/>
-    <w:lsdException w:name="Medium Grid 1 Accent 6" w:semiHidden="0" w:uiPriority="67" w:unhideWhenUsed="0"/>
-    <w:lsdException w:name="Medium Grid 2 Accent 6" w:semiHidden="0" w:uiPriority="68" w:unhideWhenUsed="0"/>
-    <w:lsdException w:name="Medium Grid 3 Accent 6" w:semiHidden="0" w:uiPriority="69" w:unhideWhenUsed="0"/>
-    <w:lsdException w:name="Dark List Accent 6" w:semiHidden="0" w:uiPriority="70" w:unhideWhenUsed="0"/>
-    <w:lsdException w:name="Colorful Shading Accent 6" w:semiHidden="0" w:uiPriority="71" w:unhideWhenUsed="0"/>
-    <w:lsdException w:name="Colorful List Accent 6" w:semiHidden="0" w:uiPriority="72" w:unhideWhenUsed="0"/>
-    <w:lsdException w:name="Colorful Grid Accent 6" w:semiHidden="0" w:uiPriority="73" w:unhideWhenUsed="0"/>
-    <w:lsdException w:name="Subtle Emphasis" w:semiHidden="0" w:uiPriority="19" w:unhideWhenUsed="0" w:qFormat="1"/>
-    <w:lsdException w:name="Intense Emphasis" w:semiHidden="0" w:uiPriority="21" w:unhideWhenUsed="0" w:qFormat="1"/>
-    <w:lsdException w:name="Subtle Reference" w:semiHidden="0" w:uiPriority="31" w:unhideWhenUsed="0" w:qFormat="1"/>
-    <w:lsdException w:name="Intense Reference" w:semiHidden="0" w:uiPriority="32" w:unhideWhenUsed="0" w:qFormat="1"/>
-    <w:lsdException w:name="Book Title" w:semiHidden="0" w:uiPriority="33" w:unhideWhenUsed="0" w:qFormat="1"/>
-    <w:lsdException w:name="Bibliography" w:uiPriority="37"/>
-    <w:lsdException w:name="TOC Heading" w:uiPriority="39" w:qFormat="1"/>
+  <w:latentStyles w:defLockedState="0" w:defUIPriority="99" w:defSemiHidden="0" w:defUnhideWhenUsed="0" w:defQFormat="0" w:count="375">
+    <w:lsdException w:name="Normal" w:uiPriority="0" w:qFormat="1"/>
+    <w:lsdException w:name="heading 1" w:uiPriority="9" w:qFormat="1"/>
+    <w:lsdException w:name="heading 2" w:semiHidden="1" w:uiPriority="9" w:unhideWhenUsed="1" w:qFormat="1"/>
+    <w:lsdException w:name="heading 3" w:semiHidden="1" w:uiPriority="9" w:unhideWhenUsed="1" w:qFormat="1"/>
+    <w:lsdException w:name="heading 4" w:semiHidden="1" w:uiPriority="9" w:unhideWhenUsed="1" w:qFormat="1"/>
+    <w:lsdException w:name="heading 5" w:semiHidden="1" w:uiPriority="9" w:unhideWhenUsed="1" w:qFormat="1"/>
+    <w:lsdException w:name="heading 6" w:semiHidden="1" w:uiPriority="9" w:unhideWhenUsed="1" w:qFormat="1"/>
+    <w:lsdException w:name="heading 7" w:semiHidden="1" w:uiPriority="9" w:unhideWhenUsed="1" w:qFormat="1"/>
+    <w:lsdException w:name="heading 8" w:semiHidden="1" w:uiPriority="9" w:unhideWhenUsed="1" w:qFormat="1"/>
+    <w:lsdException w:name="heading 9" w:semiHidden="1" w:uiPriority="9" w:unhideWhenUsed="1" w:qFormat="1"/>
+    <w:lsdException w:name="index 1" w:semiHidden="1" w:unhideWhenUsed="1"/>
+    <w:lsdException w:name="index 2" w:semiHidden="1" w:unhideWhenUsed="1"/>
+    <w:lsdException w:name="index 3" w:semiHidden="1" w:unhideWhenUsed="1"/>
+    <w:lsdException w:name="index 4" w:semiHidden="1" w:unhideWhenUsed="1"/>
+    <w:lsdException w:name="index 5" w:semiHidden="1" w:unhideWhenUsed="1"/>
+    <w:lsdException w:name="index 6" w:semiHidden="1" w:unhideWhenUsed="1"/>
+    <w:lsdException w:name="index 7" w:semiHidden="1" w:unhideWhenUsed="1"/>
+    <w:lsdException w:name="index 8" w:semiHidden="1" w:unhideWhenUsed="1"/>
+    <w:lsdException w:name="index 9" w:semiHidden="1" w:unhideWhenUsed="1"/>
+    <w:lsdException w:name="toc 1" w:semiHidden="1" w:uiPriority="39" w:unhideWhenUsed="1"/>
+    <w:lsdException w:name="toc 2" w:semiHidden="1" w:uiPriority="39" w:unhideWhenUsed="1"/>
+    <w:lsdException w:name="toc 3" w:semiHidden="1" w:uiPriority="39" w:unhideWhenUsed="1"/>
+    <w:lsdException w:name="toc 4" w:semiHidden="1" w:uiPriority="39" w:unhideWhenUsed="1"/>
+    <w:lsdException w:name="toc 5" w:semiHidden="1" w:uiPriority="39" w:unhideWhenUsed="1"/>
+    <w:lsdException w:name="toc 6" w:semiHidden="1" w:uiPriority="39" w:unhideWhenUsed="1"/>
+    <w:lsdException w:name="toc 7" w:semiHidden="1" w:uiPriority="39" w:unhideWhenUsed="1"/>
+    <w:lsdException w:name="toc 8" w:semiHidden="1" w:uiPriority="39" w:unhideWhenUsed="1"/>
+    <w:lsdException w:name="toc 9" w:semiHidden="1" w:uiPriority="39" w:unhideWhenUsed="1"/>
+    <w:lsdException w:name="Normal Indent" w:semiHidden="1" w:unhideWhenUsed="1"/>
+    <w:lsdException w:name="footnote text" w:semiHidden="1" w:unhideWhenUsed="1"/>
+    <w:lsdException w:name="annotation text" w:semiHidden="1" w:unhideWhenUsed="1"/>
+    <w:lsdException w:name="header" w:semiHidden="1" w:unhideWhenUsed="1"/>
+    <w:lsdException w:name="footer" w:semiHidden="1" w:unhideWhenUsed="1"/>
+    <w:lsdException w:name="index heading" w:semiHidden="1" w:unhideWhenUsed="1"/>
+    <w:lsdException w:name="caption" w:semiHidden="1" w:uiPriority="35" w:unhideWhenUsed="1" w:qFormat="1"/>
+    <w:lsdException w:name="table of figures" w:semiHidden="1" w:unhideWhenUsed="1"/>
+    <w:lsdException w:name="envelope address" w:semiHidden="1" w:unhideWhenUsed="1"/>
+    <w:lsdException w:name="envelope return" w:semiHidden="1" w:unhideWhenUsed="1"/>
+    <w:lsdException w:name="footnote reference" w:semiHidden="1" w:unhideWhenUsed="1"/>
+    <w:lsdException w:name="annotation reference" w:semiHidden="1" w:unhideWhenUsed="1"/>
+    <w:lsdException w:name="line number" w:semiHidden="1" w:unhideWhenUsed="1"/>
+    <w:lsdException w:name="page number" w:semiHidden="1" w:unhideWhenUsed="1"/>
+    <w:lsdException w:name="endnote reference" w:semiHidden="1" w:unhideWhenUsed="1"/>
+    <w:lsdException w:name="endnote text" w:semiHidden="1" w:unhideWhenUsed="1"/>
+    <w:lsdException w:name="table of authorities" w:semiHidden="1" w:unhideWhenUsed="1"/>
+    <w:lsdException w:name="macro" w:semiHidden="1" w:unhideWhenUsed="1"/>
+    <w:lsdException w:name="toa heading" w:semiHidden="1" w:unhideWhenUsed="1"/>
+    <w:lsdException w:name="List" w:semiHidden="1" w:unhideWhenUsed="1"/>
+    <w:lsdException w:name="List Bullet" w:semiHidden="1" w:unhideWhenUsed="1"/>
+    <w:lsdException w:name="List Number" w:semiHidden="1" w:unhideWhenUsed="1"/>
+    <w:lsdException w:name="List 2" w:semiHidden="1" w:unhideWhenUsed="1"/>
+    <w:lsdException w:name="List 3" w:semiHidden="1" w:unhideWhenUsed="1"/>
+    <w:lsdException w:name="List 4" w:semiHidden="1" w:unhideWhenUsed="1"/>
+    <w:lsdException w:name="List 5" w:semiHidden="1" w:unhideWhenUsed="1"/>
+    <w:lsdException w:name="List Bullet 2" w:semiHidden="1" w:unhideWhenUsed="1"/>
+    <w:lsdException w:name="List Bullet 3" w:semiHidden="1" w:unhideWhenUsed="1"/>
+    <w:lsdException w:name="List Bullet 4" w:semiHidden="1" w:unhideWhenUsed="1"/>
+    <w:lsdException w:name="List Bullet 5" w:semiHidden="1" w:unhideWhenUsed="1"/>
+    <w:lsdException w:name="List Number 2" w:semiHidden="1" w:unhideWhenUsed="1"/>
+    <w:lsdException w:name="List Number 3" w:semiHidden="1" w:unhideWhenUsed="1"/>
+    <w:lsdException w:name="List Number 4" w:semiHidden="1" w:unhideWhenUsed="1"/>
+    <w:lsdException w:name="List Number 5" w:semiHidden="1" w:unhideWhenUsed="1"/>
+    <w:lsdException w:name="Title" w:uiPriority="10" w:qFormat="1"/>
+    <w:lsdException w:name="Closing" w:semiHidden="1" w:unhideWhenUsed="1"/>
+    <w:lsdException w:name="Signature" w:semiHidden="1" w:unhideWhenUsed="1"/>
+    <w:lsdException w:name="Default Paragraph Font" w:semiHidden="1" w:uiPriority="1" w:unhideWhenUsed="1"/>
+    <w:lsdException w:name="Body Text" w:semiHidden="1" w:unhideWhenUsed="1"/>
+    <w:lsdException w:name="Body Text Indent" w:semiHidden="1" w:unhideWhenUsed="1"/>
+    <w:lsdException w:name="List Continue" w:semiHidden="1" w:unhideWhenUsed="1"/>
+    <w:lsdException w:name="List Continue 2" w:semiHidden="1" w:unhideWhenUsed="1"/>
+    <w:lsdException w:name="List Continue 3" w:semiHidden="1" w:unhideWhenUsed="1"/>
+    <w:lsdException w:name="List Continue 4" w:semiHidden="1" w:unhideWhenUsed="1"/>
+    <w:lsdException w:name="List Continue 5" w:semiHidden="1" w:unhideWhenUsed="1"/>
+    <w:lsdException w:name="Message Header" w:semiHidden="1" w:unhideWhenUsed="1"/>
+    <w:lsdException w:name="Subtitle" w:uiPriority="11" w:qFormat="1"/>
+    <w:lsdException w:name="Salutation" w:semiHidden="1" w:unhideWhenUsed="1"/>
+    <w:lsdException w:name="Date" w:semiHidden="1" w:unhideWhenUsed="1"/>
+    <w:lsdException w:name="Body Text First Indent" w:semiHidden="1" w:unhideWhenUsed="1"/>
+    <w:lsdException w:name="Body Text First Indent 2" w:semiHidden="1" w:unhideWhenUsed="1"/>
+    <w:lsdException w:name="Note Heading" w:semiHidden="1" w:unhideWhenUsed="1"/>
+    <w:lsdException w:name="Body Text 2" w:semiHidden="1" w:unhideWhenUsed="1"/>
+    <w:lsdException w:name="Body Text 3" w:semiHidden="1" w:unhideWhenUsed="1"/>
+    <w:lsdException w:name="Body Text Indent 2" w:semiHidden="1" w:unhideWhenUsed="1"/>
+    <w:lsdException w:name="Body Text Indent 3" w:semiHidden="1" w:unhideWhenUsed="1"/>
+    <w:lsdException w:name="Block Text" w:semiHidden="1" w:unhideWhenUsed="1"/>
+    <w:lsdException w:name="Hyperlink" w:semiHidden="1" w:unhideWhenUsed="1"/>
+    <w:lsdException w:name="FollowedHyperlink" w:semiHidden="1" w:unhideWhenUsed="1"/>
+    <w:lsdException w:name="Strong" w:uiPriority="22" w:qFormat="1"/>
+    <w:lsdException w:name="Emphasis" w:uiPriority="20" w:qFormat="1"/>
+    <w:lsdException w:name="Document Map" w:semiHidden="1" w:unhideWhenUsed="1"/>
+    <w:lsdException w:name="Plain Text" w:semiHidden="1" w:unhideWhenUsed="1"/>
+    <w:lsdException w:name="E-mail Signature" w:semiHidden="1" w:unhideWhenUsed="1"/>
+    <w:lsdException w:name="HTML Top of Form" w:semiHidden="1" w:unhideWhenUsed="1"/>
+    <w:lsdException w:name="HTML Bottom of Form" w:semiHidden="1" w:unhideWhenUsed="1"/>
+    <w:lsdException w:name="Normal (Web)" w:semiHidden="1" w:unhideWhenUsed="1"/>
+    <w:lsdException w:name="HTML Acronym" w:semiHidden="1" w:unhideWhenUsed="1"/>
+    <w:lsdException w:name="HTML Address" w:semiHidden="1" w:unhideWhenUsed="1"/>
+    <w:lsdException w:name="HTML Cite" w:semiHidden="1" w:unhideWhenUsed="1"/>
+    <w:lsdException w:name="HTML Code" w:semiHidden="1" w:unhideWhenUsed="1"/>
+    <w:lsdException w:name="HTML Definition" w:semiHidden="1" w:unhideWhenUsed="1"/>
+    <w:lsdException w:name="HTML Keyboard" w:semiHidden="1" w:unhideWhenUsed="1"/>
+    <w:lsdException w:name="HTML Preformatted" w:semiHidden="1" w:unhideWhenUsed="1"/>
+    <w:lsdException w:name="HTML Sample" w:semiHidden="1" w:unhideWhenUsed="1"/>
+    <w:lsdException w:name="HTML Typewriter" w:semiHidden="1" w:unhideWhenUsed="1"/>
+    <w:lsdException w:name="HTML Variable" w:semiHidden="1" w:unhideWhenUsed="1"/>
+    <w:lsdException w:name="Normal Table" w:semiHidden="1" w:unhideWhenUsed="1"/>
+    <w:lsdException w:name="annotation subject" w:semiHidden="1" w:unhideWhenUsed="1"/>
+    <w:lsdException w:name="No List" w:semiHidden="1" w:unhideWhenUsed="1"/>
+    <w:lsdException w:name="Outline List 1" w:semiHidden="1" w:unhideWhenUsed="1"/>
+    <w:lsdException w:name="Outline List 2" w:semiHidden="1" w:unhideWhenUsed="1"/>
+    <w:lsdException w:name="Outline List 3" w:semiHidden="1" w:unhideWhenUsed="1"/>
+    <w:lsdException w:name="Table Simple 1" w:semiHidden="1" w:unhideWhenUsed="1"/>
+    <w:lsdException w:name="Table Simple 2" w:semiHidden="1" w:unhideWhenUsed="1"/>
+    <w:lsdException w:name="Table Simple 3" w:semiHidden="1" w:unhideWhenUsed="1"/>
+    <w:lsdException w:name="Table Classic 1" w:semiHidden="1" w:unhideWhenUsed="1"/>
+    <w:lsdException w:name="Table Classic 2" w:semiHidden="1" w:unhideWhenUsed="1"/>
+    <w:lsdException w:name="Table Classic 3" w:semiHidden="1" w:unhideWhenUsed="1"/>
+    <w:lsdException w:name="Table Classic 4" w:semiHidden="1" w:unhideWhenUsed="1"/>
+    <w:lsdException w:name="Table Colorful 1" w:semiHidden="1" w:unhideWhenUsed="1"/>
+    <w:lsdException w:name="Table Colorful 2" w:semiHidden="1" w:unhideWhenUsed="1"/>
+    <w:lsdException w:name="Table Colorful 3" w:semiHidden="1" w:unhideWhenUsed="1"/>
+    <w:lsdException w:name="Table Columns 1" w:semiHidden="1" w:unhideWhenUsed="1"/>
+    <w:lsdException w:name="Table Columns 2" w:semiHidden="1" w:unhideWhenUsed="1"/>
+    <w:lsdException w:name="Table Columns 3" w:semiHidden="1" w:unhideWhenUsed="1"/>
+    <w:lsdException w:name="Table Columns 4" w:semiHidden="1" w:unhideWhenUsed="1"/>
+    <w:lsdException w:name="Table Columns 5" w:semiHidden="1" w:unhideWhenUsed="1"/>
+    <w:lsdException w:name="Table Grid 1" w:semiHidden="1" w:unhideWhenUsed="1"/>
+    <w:lsdException w:name="Table Grid 2" w:semiHidden="1" w:unhideWhenUsed="1"/>
+    <w:lsdException w:name="Table Grid 3" w:semiHidden="1" w:unhideWhenUsed="1"/>
+    <w:lsdException w:name="Table Grid 4" w:semiHidden="1" w:unhideWhenUsed="1"/>
+    <w:lsdException w:name="Table Grid 5" w:semiHidden="1" w:unhideWhenUsed="1"/>
+    <w:lsdException w:name="Table Grid 6" w:semiHidden="1" w:unhideWhenUsed="1"/>
+    <w:lsdException w:name="Table Grid 7" w:semiHidden="1" w:unhideWhenUsed="1"/>
+    <w:lsdException w:name="Table Grid 8" w:semiHidden="1" w:unhideWhenUsed="1"/>
+    <w:lsdException w:name="Table List 1" w:semiHidden="1" w:unhideWhenUsed="1"/>
+    <w:lsdException w:name="Table List 2" w:semiHidden="1" w:unhideWhenUsed="1"/>
+    <w:lsdException w:name="Table List 3" w:semiHidden="1" w:unhideWhenUsed="1"/>
+    <w:lsdException w:name="Table List 4" w:semiHidden="1" w:unhideWhenUsed="1"/>
+    <w:lsdException w:name="Table List 5" w:semiHidden="1" w:unhideWhenUsed="1"/>
+    <w:lsdException w:name="Table List 6" w:semiHidden="1" w:unhideWhenUsed="1"/>
+    <w:lsdException w:name="Table List 7" w:semiHidden="1" w:unhideWhenUsed="1"/>
+    <w:lsdException w:name="Table List 8" w:semiHidden="1" w:unhideWhenUsed="1"/>
+    <w:lsdException w:name="Table 3D effects 1" w:semiHidden="1" w:unhideWhenUsed="1"/>
+    <w:lsdException w:name="Table 3D effects 2" w:semiHidden="1" w:unhideWhenUsed="1"/>
+    <w:lsdException w:name="Table 3D effects 3" w:semiHidden="1" w:unhideWhenUsed="1"/>
+    <w:lsdException w:name="Table Contemporary" w:semiHidden="1" w:unhideWhenUsed="1"/>
+    <w:lsdException w:name="Table Elegant" w:semiHidden="1" w:unhideWhenUsed="1"/>
+    <w:lsdException w:name="Table Professional" w:semiHidden="1" w:unhideWhenUsed="1"/>
+    <w:lsdException w:name="Table Subtle 1" w:semiHidden="1" w:unhideWhenUsed="1"/>
+    <w:lsdException w:name="Table Subtle 2" w:semiHidden="1" w:unhideWhenUsed="1"/>
+    <w:lsdException w:name="Table Web 1" w:semiHidden="1" w:unhideWhenUsed="1"/>
+    <w:lsdException w:name="Table Web 2" w:semiHidden="1" w:unhideWhenUsed="1"/>
+    <w:lsdException w:name="Table Web 3" w:semiHidden="1" w:unhideWhenUsed="1"/>
+    <w:lsdException w:name="Balloon Text" w:semiHidden="1" w:unhideWhenUsed="1"/>
+    <w:lsdException w:name="Table Grid" w:semiHidden="1" w:uiPriority="59" w:unhideWhenUsed="1"/>
+    <w:lsdException w:name="Table Theme" w:semiHidden="1" w:unhideWhenUsed="1"/>
+    <w:lsdException w:name="Placeholder Text" w:semiHidden="1"/>
+    <w:lsdException w:name="No Spacing" w:uiPriority="1" w:qFormat="1"/>
+    <w:lsdException w:name="Light Shading" w:uiPriority="60"/>
+    <w:lsdException w:name="Light List" w:uiPriority="61"/>
+    <w:lsdException w:name="Light Grid" w:uiPriority="62"/>
+    <w:lsdException w:name="Medium Shading 1" w:uiPriority="63"/>
+    <w:lsdException w:name="Medium Shading 2" w:uiPriority="64"/>
+    <w:lsdException w:name="Medium List 1" w:uiPriority="65"/>
+    <w:lsdException w:name="Medium List 2" w:uiPriority="66"/>
+    <w:lsdException w:name="Medium Grid 1" w:uiPriority="67"/>
+    <w:lsdException w:name="Medium Grid 2" w:uiPriority="68"/>
+    <w:lsdException w:name="Medium Grid 3" w:uiPriority="69"/>
+    <w:lsdException w:name="Dark List" w:uiPriority="70"/>
+    <w:lsdException w:name="Colorful Shading" w:uiPriority="71"/>
+    <w:lsdException w:name="Colorful List" w:uiPriority="72"/>
+    <w:lsdException w:name="Colorful Grid" w:uiPriority="73"/>
+    <w:lsdException w:name="Light Shading Accent 1" w:uiPriority="60"/>
+    <w:lsdException w:name="Light List Accent 1" w:uiPriority="61"/>
+    <w:lsdException w:name="Light Grid Accent 1" w:uiPriority="62"/>
+    <w:lsdException w:name="Medium Shading 1 Accent 1" w:uiPriority="63"/>
+    <w:lsdException w:name="Medium Shading 2 Accent 1" w:uiPriority="64"/>
+    <w:lsdException w:name="Medium List 1 Accent 1" w:uiPriority="65"/>
+    <w:lsdException w:name="Revision" w:semiHidden="1"/>
+    <w:lsdException w:name="List Paragraph" w:uiPriority="34" w:qFormat="1"/>
+    <w:lsdException w:name="Quote" w:uiPriority="29" w:qFormat="1"/>
+    <w:lsdException w:name="Intense Quote" w:uiPriority="30" w:qFormat="1"/>
+    <w:lsdException w:name="Medium List 2 Accent 1" w:uiPriority="66"/>
+    <w:lsdException w:name="Medium Grid 1 Accent 1" w:uiPriority="67"/>
+    <w:lsdException w:name="Medium Grid 2 Accent 1" w:uiPriority="68"/>
+    <w:lsdException w:name="Medium Grid 3 Accent 1" w:uiPriority="69"/>
+    <w:lsdException w:name="Dark List Accent 1" w:uiPriority="70"/>
+    <w:lsdException w:name="Colorful Shading Accent 1" w:uiPriority="71"/>
+    <w:lsdException w:name="Colorful List Accent 1" w:uiPriority="72"/>
+    <w:lsdException w:name="Colorful Grid Accent 1" w:uiPriority="73"/>
+    <w:lsdException w:name="Light Shading Accent 2" w:uiPriority="60"/>
+    <w:lsdException w:name="Light List Accent 2" w:uiPriority="61"/>
+    <w:lsdException w:name="Light Grid Accent 2" w:uiPriority="62"/>
+    <w:lsdException w:name="Medium Shading 1 Accent 2" w:uiPriority="63"/>
+    <w:lsdException w:name="Medium Shading 2 Accent 2" w:uiPriority="64"/>
+    <w:lsdException w:name="Medium List 1 Accent 2" w:uiPriority="65"/>
+    <w:lsdException w:name="Medium List 2 Accent 2" w:uiPriority="66"/>
+    <w:lsdException w:name="Medium Grid 1 Accent 2" w:uiPriority="67"/>
+    <w:lsdException w:name="Medium Grid 2 Accent 2" w:uiPriority="68"/>
+    <w:lsdException w:name="Medium Grid 3 Accent 2" w:uiPriority="69"/>
+    <w:lsdException w:name="Dark List Accent 2" w:uiPriority="70"/>
+    <w:lsdException w:name="Colorful Shading Accent 2" w:uiPriority="71"/>
+    <w:lsdException w:name="Colorful List Accent 2" w:uiPriority="72"/>
+    <w:lsdException w:name="Colorful Grid Accent 2" w:uiPriority="73"/>
+    <w:lsdException w:name="Light Shading Accent 3" w:uiPriority="60"/>
+    <w:lsdException w:name="Light List Accent 3" w:uiPriority="61"/>
+    <w:lsdException w:name="Light Grid Accent 3" w:uiPriority="62"/>
+    <w:lsdException w:name="Medium Shading 1 Accent 3" w:uiPriority="63"/>
+    <w:lsdException w:name="Medium Shading 2 Accent 3" w:uiPriority="64"/>
+    <w:lsdException w:name="Medium List 1 Accent 3" w:uiPriority="65"/>
+    <w:lsdException w:name="Medium List 2 Accent 3" w:uiPriority="66"/>
+    <w:lsdException w:name="Medium Grid 1 Accent 3" w:uiPriority="67"/>
+    <w:lsdException w:name="Medium Grid 2 Accent 3" w:uiPriority="68"/>
+    <w:lsdException w:name="Medium Grid 3 Accent 3" w:uiPriority="69"/>
+    <w:lsdException w:name="Dark List Accent 3" w:uiPriority="70"/>
+    <w:lsdException w:name="Colorful Shading Accent 3" w:uiPriority="71"/>
+    <w:lsdException w:name="Colorful List Accent 3" w:uiPriority="72"/>
+    <w:lsdException w:name="Colorful Grid Accent 3" w:uiPriority="73"/>
+    <w:lsdException w:name="Light Shading Accent 4" w:uiPriority="60"/>
+    <w:lsdException w:name="Light List Accent 4" w:uiPriority="61"/>
+    <w:lsdException w:name="Light Grid Accent 4" w:uiPriority="62"/>
+    <w:lsdException w:name="Medium Shading 1 Accent 4" w:uiPriority="63"/>
+    <w:lsdException w:name="Medium Shading 2 Accent 4" w:uiPriority="64"/>
+    <w:lsdException w:name="Medium List 1 Accent 4" w:uiPriority="65"/>
+    <w:lsdException w:name="Medium List 2 Accent 4" w:uiPriority="66"/>
+    <w:lsdException w:name="Medium Grid 1 Accent 4" w:uiPriority="67"/>
+    <w:lsdException w:name="Medium Grid 2 Accent 4" w:uiPriority="68"/>
+    <w:lsdException w:name="Medium Grid 3 Accent 4" w:uiPriority="69"/>
+    <w:lsdException w:name="Dark List Accent 4" w:uiPriority="70"/>
+    <w:lsdException w:name="Colorful Shading Accent 4" w:uiPriority="71"/>
+    <w:lsdException w:name="Colorful List Accent 4" w:uiPriority="72"/>
+    <w:lsdException w:name="Colorful Grid Accent 4" w:uiPriority="73"/>
+    <w:lsdException w:name="Light Shading Accent 5" w:uiPriority="60"/>
+    <w:lsdException w:name="Light List Accent 5" w:uiPriority="61"/>
+    <w:lsdException w:name="Light Grid Accent 5" w:uiPriority="62"/>
+    <w:lsdException w:name="Medium Shading 1 Accent 5" w:uiPriority="63"/>
+    <w:lsdException w:name="Medium Shading 2 Accent 5" w:uiPriority="64"/>
+    <w:lsdException w:name="Medium List 1 Accent 5" w:uiPriority="65"/>
+    <w:lsdException w:name="Medium List 2 Accent 5" w:uiPriority="66"/>
+    <w:lsdException w:name="Medium Grid 1 Accent 5" w:uiPriority="67"/>
+    <w:lsdException w:name="Medium Grid 2 Accent 5" w:uiPriority="68"/>
+    <w:lsdException w:name="Medium Grid 3 Accent 5" w:uiPriority="69"/>
+    <w:lsdException w:name="Dark List Accent 5" w:uiPriority="70"/>
+    <w:lsdException w:name="Colorful Shading Accent 5" w:uiPriority="71"/>
+    <w:lsdException w:name="Colorful List Accent 5" w:uiPriority="72"/>
+    <w:lsdException w:name="Colorful Grid Accent 5" w:uiPriority="73"/>
+    <w:lsdException w:name="Light Shading Accent 6" w:uiPriority="60"/>
+    <w:lsdException w:name="Light List Accent 6" w:uiPriority="61"/>
+    <w:lsdException w:name="Light Grid Accent 6" w:uiPriority="62"/>
+    <w:lsdException w:name="Medium Shading 1 Accent 6" w:uiPriority="63"/>
+    <w:lsdException w:name="Medium Shading 2 Accent 6" w:uiPriority="64"/>
+    <w:lsdException w:name="Medium List 1 Accent 6" w:uiPriority="65"/>
+    <w:lsdException w:name="Medium List 2 Accent 6" w:uiPriority="66"/>
+    <w:lsdException w:name="Medium Grid 1 Accent 6" w:uiPriority="67"/>
+    <w:lsdException w:name="Medium Grid 2 Accent 6" w:uiPriority="68"/>
+    <w:lsdException w:name="Medium Grid 3 Accent 6" w:uiPriority="69"/>
+    <w:lsdException w:name="Dark List Accent 6" w:uiPriority="70"/>
+    <w:lsdException w:name="Colorful Shading Accent 6" w:uiPriority="71"/>
+    <w:lsdException w:name="Colorful List Accent 6" w:uiPriority="72"/>
+    <w:lsdException w:name="Colorful Grid Accent 6" w:uiPriority="73"/>
+    <w:lsdException w:name="Subtle Emphasis" w:uiPriority="19" w:qFormat="1"/>
+    <w:lsdException w:name="Intense Emphasis" w:uiPriority="21" w:qFormat="1"/>
+    <w:lsdException w:name="Subtle Reference" w:uiPriority="31" w:qFormat="1"/>
+    <w:lsdException w:name="Intense Reference" w:uiPriority="32" w:qFormat="1"/>
+    <w:lsdException w:name="Book Title" w:uiPriority="33" w:qFormat="1"/>
+    <w:lsdException w:name="Bibliography" w:semiHidden="1" w:uiPriority="37" w:unhideWhenUsed="1"/>
+    <w:lsdException w:name="TOC Heading" w:semiHidden="1" w:uiPriority="39" w:unhideWhenUsed="1" w:qFormat="1"/>
+    <w:lsdException w:name="Plain Table 1" w:uiPriority="41"/>
+    <w:lsdException w:name="Plain Table 2" w:uiPriority="42"/>
+    <w:lsdException w:name="Plain Table 3" w:uiPriority="43"/>
+    <w:lsdException w:name="Plain Table 4" w:uiPriority="44"/>
+    <w:lsdException w:name="Plain Table 5" w:uiPriority="45"/>
+    <w:lsdException w:name="Grid Table Light" w:uiPriority="40"/>
+    <w:lsdException w:name="Grid Table 1 Light" w:uiPriority="46"/>
+    <w:lsdException w:name="Grid Table 2" w:uiPriority="47"/>
+    <w:lsdException w:name="Grid Table 3" w:uiPriority="48"/>
+    <w:lsdException w:name="Grid Table 4" w:uiPriority="49"/>
+    <w:lsdException w:name="Grid Table 5 Dark" w:uiPriority="50"/>
+    <w:lsdException w:name="Grid Table 6 Colorful" w:uiPriority="51"/>
+    <w:lsdException w:name="Grid Table 7 Colorful" w:uiPriority="52"/>
+    <w:lsdException w:name="Grid Table 1 Light Accent 1" w:uiPriority="46"/>
+    <w:lsdException w:name="Grid Table 2 Accent 1" w:uiPriority="47"/>
+    <w:lsdException w:name="Grid Table 3 Accent 1" w:uiPriority="48"/>
+    <w:lsdException w:name="Grid Table 4 Accent 1" w:uiPriority="49"/>
+    <w:lsdException w:name="Grid Table 5 Dark Accent 1" w:uiPriority="50"/>
+    <w:lsdException w:name="Grid Table 6 Colorful Accent 1" w:uiPriority="51"/>
+    <w:lsdException w:name="Grid Table 7 Colorful Accent 1" w:uiPriority="52"/>
+    <w:lsdException w:name="Grid Table 1 Light Accent 2" w:uiPriority="46"/>
+    <w:lsdException w:name="Grid Table 2 Accent 2" w:uiPriority="47"/>
+    <w:lsdException w:name="Grid Table 3 Accent 2" w:uiPriority="48"/>
+    <w:lsdException w:name="Grid Table 4 Accent 2" w:uiPriority="49"/>
+    <w:lsdException w:name="Grid Table 5 Dark Accent 2" w:uiPriority="50"/>
+    <w:lsdException w:name="Grid Table 6 Colorful Accent 2" w:uiPriority="51"/>
+    <w:lsdException w:name="Grid Table 7 Colorful Accent 2" w:uiPriority="52"/>
+    <w:lsdException w:name="Grid Table 1 Light Accent 3" w:uiPriority="46"/>
+    <w:lsdException w:name="Grid Table 2 Accent 3" w:uiPriority="47"/>
+    <w:lsdException w:name="Grid Table 3 Accent 3" w:uiPriority="48"/>
+    <w:lsdException w:name="Grid Table 4 Accent 3" w:uiPriority="49"/>
+    <w:lsdException w:name="Grid Table 5 Dark Accent 3" w:uiPriority="50"/>
+    <w:lsdException w:name="Grid Table 6 Colorful Accent 3" w:uiPriority="51"/>
+    <w:lsdException w:name="Grid Table 7 Colorful Accent 3" w:uiPriority="52"/>
+    <w:lsdException w:name="Grid Table 1 Light Accent 4" w:uiPriority="46"/>
+    <w:lsdException w:name="Grid Table 2 Accent 4" w:uiPriority="47"/>
+    <w:lsdException w:name="Grid Table 3 Accent 4" w:uiPriority="48"/>
+    <w:lsdException w:name="Grid Table 4 Accent 4" w:uiPriority="49"/>
+    <w:lsdException w:name="Grid Table 5 Dark Accent 4" w:uiPriority="50"/>
+    <w:lsdException w:name="Grid Table 6 Colorful Accent 4" w:uiPriority="51"/>
+    <w:lsdException w:name="Grid Table 7 Colorful Accent 4" w:uiPriority="52"/>
+    <w:lsdException w:name="Grid Table 1 Light Accent 5" w:uiPriority="46"/>
+    <w:lsdException w:name="Grid Table 2 Accent 5" w:uiPriority="47"/>
+    <w:lsdException w:name="Grid Table 3 Accent 5" w:uiPriority="48"/>
+    <w:lsdException w:name="Grid Table 4 Accent 5" w:uiPriority="49"/>
+    <w:lsdException w:name="Grid Table 5 Dark Accent 5" w:uiPriority="50"/>
+    <w:lsdException w:name="Grid Table 6 Colorful Accent 5" w:uiPriority="51"/>
+    <w:lsdException w:name="Grid Table 7 Colorful Accent 5" w:uiPriority="52"/>
+    <w:lsdException w:name="Grid Table 1 Light Accent 6" w:uiPriority="46"/>
+    <w:lsdException w:name="Grid Table 2 Accent 6" w:uiPriority="47"/>
+    <w:lsdException w:name="Grid Table 3 Accent 6" w:uiPriority="48"/>
+    <w:lsdException w:name="Grid Table 4 Accent 6" w:uiPriority="49"/>
+    <w:lsdException w:name="Grid Table 5 Dark Accent 6" w:uiPriority="50"/>
+    <w:lsdException w:name="Grid Table 6 Colorful Accent 6" w:uiPriority="51"/>
+    <w:lsdException w:name="Grid Table 7 Colorful Accent 6" w:uiPriority="52"/>
+    <w:lsdException w:name="List Table 1 Light" w:uiPriority="46"/>
+    <w:lsdException w:name="List Table 2" w:uiPriority="47"/>
+    <w:lsdException w:name="List Table 3" w:uiPriority="48"/>
+    <w:lsdException w:name="List Table 4" w:uiPriority="49"/>
+    <w:lsdException w:name="List Table 5 Dark" w:uiPriority="50"/>
+    <w:lsdException w:name="List Table 6 Colorful" w:uiPriority="51"/>
+    <w:lsdException w:name="List Table 7 Colorful" w:uiPriority="52"/>
+    <w:lsdException w:name="List Table 1 Light Accent 1" w:uiPriority="46"/>
+    <w:lsdException w:name="List Table 2 Accent 1" w:uiPriority="47"/>
+    <w:lsdException w:name="List Table 3 Accent 1" w:uiPriority="48"/>
+    <w:lsdException w:name="List Table 4 Accent 1" w:uiPriority="49"/>
+    <w:lsdException w:name="List Table 5 Dark Accent 1" w:uiPriority="50"/>
+    <w:lsdException w:name="List Table 6 Colorful Accent 1" w:uiPriority="51"/>
+    <w:lsdException w:name="List Table 7 Colorful Accent 1" w:uiPriority="52"/>
+    <w:lsdException w:name="List Table 1 Light Accent 2" w:uiPriority="46"/>
+    <w:lsdException w:name="List Table 2 Accent 2" w:uiPriority="47"/>
+    <w:lsdException w:name="List Table 3 Accent 2" w:uiPriority="48"/>
+    <w:lsdException w:name="List Table 4 Accent 2" w:uiPriority="49"/>
+    <w:lsdException w:name="List Table 5 Dark Accent 2" w:uiPriority="50"/>
+    <w:lsdException w:name="List Table 6 Colorful Accent 2" w:uiPriority="51"/>
+    <w:lsdException w:name="List Table 7 Colorful Accent 2" w:uiPriority="52"/>
+    <w:lsdException w:name="List Table 1 Light Accent 3" w:uiPriority="46"/>
+    <w:lsdException w:name="List Table 2 Accent 3" w:uiPriority="47"/>
+    <w:lsdException w:name="List Table 3 Accent 3" w:uiPriority="48"/>
+    <w:lsdException w:name="List Table 4 Accent 3" w:uiPriority="49"/>
+    <w:lsdException w:name="List Table 5 Dark Accent 3" w:uiPriority="50"/>
+    <w:lsdException w:name="List Table 6 Colorful Accent 3" w:uiPriority="51"/>
+    <w:lsdException w:name="List Table 7 Colorful Accent 3" w:uiPriority="52"/>
+    <w:lsdException w:name="List Table 1 Light Accent 4" w:uiPriority="46"/>
+    <w:lsdException w:name="List Table 2 Accent 4" w:uiPriority="47"/>
+    <w:lsdException w:name="List Table 3 Accent 4" w:uiPriority="48"/>
+    <w:lsdException w:name="List Table 4 Accent 4" w:uiPriority="49"/>
+    <w:lsdException w:name="List Table 5 Dark Accent 4" w:uiPriority="50"/>
+    <w:lsdException w:name="List Table 6 Colorful Accent 4" w:uiPriority="51"/>
+    <w:lsdException w:name="List Table 7 Colorful Accent 4" w:uiPriority="52"/>
+    <w:lsdException w:name="List Table 1 Light Accent 5" w:uiPriority="46"/>
+    <w:lsdException w:name="List Table 2 Accent 5" w:uiPriority="47"/>
+    <w:lsdException w:name="List Table 3 Accent 5" w:uiPriority="48"/>
+    <w:lsdException w:name="List Table 4 Accent 5" w:uiPriority="49"/>
+    <w:lsdException w:name="List Table 5 Dark Accent 5" w:uiPriority="50"/>
+    <w:lsdException w:name="List Table 6 Colorful Accent 5" w:uiPriority="51"/>
+    <w:lsdException w:name="List Table 7 Colorful Accent 5" w:uiPriority="52"/>
+    <w:lsdException w:name="List Table 1 Light Accent 6" w:uiPriority="46"/>
+    <w:lsdException w:name="List Table 2 Accent 6" w:uiPriority="47"/>
+    <w:lsdException w:name="List Table 3 Accent 6" w:uiPriority="48"/>
+    <w:lsdException w:name="List Table 4 Accent 6" w:uiPriority="49"/>
+    <w:lsdException w:name="List Table 5 Dark Accent 6" w:uiPriority="50"/>
+    <w:lsdException w:name="List Table 6 Colorful Accent 6" w:uiPriority="51"/>
+    <w:lsdException w:name="List Table 7 Colorful Accent 6" w:uiPriority="52"/>
+    <w:lsdException w:name="Mention" w:semiHidden="1" w:unhideWhenUsed="1"/>
+    <w:lsdException w:name="Smart Hyperlink" w:semiHidden="1" w:unhideWhenUsed="1"/>
+    <w:lsdException w:name="Hashtag" w:semiHidden="1" w:unhideWhenUsed="1"/>
+    <w:lsdException w:name="Unresolved Mention" w:semiHidden="1" w:unhideWhenUsed="1"/>
   </w:latentStyles>
   <w:style w:type="paragraph" w:default="1" w:styleId="a">
     <w:name w:val="Normal"/>
@@ -2440,7 +3133,6 @@
     <w:uiPriority w:val="99"/>
     <w:semiHidden/>
     <w:unhideWhenUsed/>
-    <w:qFormat/>
     <w:tblPr>
       <w:tblInd w:w="0" w:type="dxa"/>
       <w:tblCellMar>
@@ -2460,7 +3152,7 @@
   <w:style w:type="paragraph" w:styleId="a3">
     <w:name w:val="header"/>
     <w:basedOn w:val="a"/>
-    <w:link w:val="Char"/>
+    <w:link w:val="a4"/>
     <w:uiPriority w:val="99"/>
     <w:semiHidden/>
     <w:unhideWhenUsed/>
@@ -2481,8 +3173,8 @@
       <w:szCs w:val="18"/>
     </w:rPr>
   </w:style>
-  <w:style w:type="character" w:customStyle="1" w:styleId="Char">
-    <w:name w:val="页眉 Char"/>
+  <w:style w:type="character" w:customStyle="1" w:styleId="a4">
+    <w:name w:val="页眉 字符"/>
     <w:basedOn w:val="a0"/>
     <w:link w:val="a3"/>
     <w:uiPriority w:val="99"/>
@@ -2493,10 +3185,10 @@
       <w:szCs w:val="18"/>
     </w:rPr>
   </w:style>
-  <w:style w:type="paragraph" w:styleId="a4">
+  <w:style w:type="paragraph" w:styleId="a5">
     <w:name w:val="footer"/>
     <w:basedOn w:val="a"/>
-    <w:link w:val="Char0"/>
+    <w:link w:val="a6"/>
     <w:uiPriority w:val="99"/>
     <w:semiHidden/>
     <w:unhideWhenUsed/>
@@ -2514,10 +3206,10 @@
       <w:szCs w:val="18"/>
     </w:rPr>
   </w:style>
-  <w:style w:type="character" w:customStyle="1" w:styleId="Char0">
-    <w:name w:val="页脚 Char"/>
+  <w:style w:type="character" w:customStyle="1" w:styleId="a6">
+    <w:name w:val="页脚 字符"/>
     <w:basedOn w:val="a0"/>
-    <w:link w:val="a4"/>
+    <w:link w:val="a5"/>
     <w:uiPriority w:val="99"/>
     <w:semiHidden/>
     <w:rsid w:val="00A11D77"/>
@@ -2526,7 +3218,7 @@
       <w:szCs w:val="18"/>
     </w:rPr>
   </w:style>
-  <w:style w:type="paragraph" w:styleId="a5">
+  <w:style w:type="paragraph" w:styleId="a7">
     <w:name w:val="List Paragraph"/>
     <w:basedOn w:val="a"/>
     <w:uiPriority w:val="34"/>
@@ -2539,7 +3231,7 @@
   <w:style w:type="paragraph" w:styleId="HTML">
     <w:name w:val="HTML Preformatted"/>
     <w:basedOn w:val="a"/>
-    <w:link w:val="HTMLChar"/>
+    <w:link w:val="HTML0"/>
     <w:uiPriority w:val="99"/>
     <w:unhideWhenUsed/>
     <w:rsid w:val="00A34400"/>
@@ -2572,8 +3264,8 @@
       <w:szCs w:val="24"/>
     </w:rPr>
   </w:style>
-  <w:style w:type="character" w:customStyle="1" w:styleId="HTMLChar">
-    <w:name w:val="HTML 预设格式 Char"/>
+  <w:style w:type="character" w:customStyle="1" w:styleId="HTML0">
+    <w:name w:val="HTML 预设格式 字符"/>
     <w:basedOn w:val="a0"/>
     <w:link w:val="HTML"/>
     <w:uiPriority w:val="99"/>
@@ -2585,7 +3277,7 @@
       <w:szCs w:val="24"/>
     </w:rPr>
   </w:style>
-  <w:style w:type="character" w:styleId="HTML0">
+  <w:style w:type="character" w:styleId="HTML1">
     <w:name w:val="HTML Code"/>
     <w:basedOn w:val="a0"/>
     <w:uiPriority w:val="99"/>
@@ -2598,10 +3290,10 @@
       <w:szCs w:val="24"/>
     </w:rPr>
   </w:style>
-  <w:style w:type="paragraph" w:styleId="a6">
+  <w:style w:type="paragraph" w:styleId="a8">
     <w:name w:val="Balloon Text"/>
     <w:basedOn w:val="a"/>
-    <w:link w:val="Char1"/>
+    <w:link w:val="a9"/>
     <w:uiPriority w:val="99"/>
     <w:semiHidden/>
     <w:unhideWhenUsed/>
@@ -2611,10 +3303,10 @@
       <w:szCs w:val="18"/>
     </w:rPr>
   </w:style>
-  <w:style w:type="character" w:customStyle="1" w:styleId="Char1">
-    <w:name w:val="批注框文本 Char"/>
+  <w:style w:type="character" w:customStyle="1" w:styleId="a9">
+    <w:name w:val="批注框文本 字符"/>
     <w:basedOn w:val="a0"/>
-    <w:link w:val="a6"/>
+    <w:link w:val="a8"/>
     <w:uiPriority w:val="99"/>
     <w:semiHidden/>
     <w:rsid w:val="003F1368"/>
@@ -2914,7 +3606,7 @@
 </file>
 
 <file path=customXml/itemProps1.xml><?xml version="1.0" encoding="utf-8"?>
-<ds:datastoreItem xmlns:ds="http://schemas.openxmlformats.org/officeDocument/2006/customXml" ds:itemID="{F459F726-ED0C-4A79-BE89-9FF2D913DAC6}">
+<ds:datastoreItem xmlns:ds="http://schemas.openxmlformats.org/officeDocument/2006/customXml" ds:itemID="{5E6EAAF2-C3E9-7543-B724-1CBC886B994C}">
   <ds:schemaRefs>
     <ds:schemaRef ds:uri="http://schemas.openxmlformats.org/officeDocument/2006/bibliography"/>
   </ds:schemaRefs>

</xml_diff>